<commit_message>
Entendendo sobre listas e seus métodos
</commit_message>
<xml_diff>
--- a/Anotações - Bootcamp Ciência de Dados com Python.docx
+++ b/Anotações - Bootcamp Ciência de Dados com Python.docx
@@ -711,7 +711,6 @@
           <w:sz w:val="24"/>
           <w:szCs w:val="24"/>
         </w:rPr>
-        <w:lastRenderedPageBreak/>
         <w:t>dir()</w:t>
       </w:r>
       <w:r>
@@ -1722,7 +1721,6 @@
           <w:sz w:val="24"/>
           <w:szCs w:val="24"/>
         </w:rPr>
-        <w:lastRenderedPageBreak/>
         <w:t>!=</w:t>
       </w:r>
       <w:r>
@@ -3104,6 +3102,7 @@
           <w:sz w:val="24"/>
           <w:szCs w:val="24"/>
         </w:rPr>
+        <w:lastRenderedPageBreak/>
         <w:t>in (está)</w:t>
       </w:r>
     </w:p>
@@ -3406,7 +3405,6 @@
           <w:sz w:val="24"/>
           <w:szCs w:val="24"/>
         </w:rPr>
-        <w:lastRenderedPageBreak/>
         <w:t xml:space="preserve">Comando while: </w:t>
       </w:r>
       <w:r>
@@ -3640,6 +3638,7 @@
           <w:sz w:val="24"/>
           <w:lang w:eastAsia="pt-BR"/>
         </w:rPr>
+        <w:lastRenderedPageBreak/>
         <w:drawing>
           <wp:inline distT="0" distB="0" distL="0" distR="0" wp14:anchorId="0DE89B32" wp14:editId="0C7D8E9B">
             <wp:extent cx="3600000" cy="2311735"/>
@@ -3799,7 +3798,6 @@
           <w:sz w:val="24"/>
           <w:u w:val="single"/>
         </w:rPr>
-        <w:lastRenderedPageBreak/>
         <w:t>Interpolação de variáveis</w:t>
       </w:r>
       <w:r>
@@ -3969,7 +3967,78 @@
           <w:rFonts w:ascii="Arial" w:hAnsi="Arial" w:cs="Arial"/>
           <w:sz w:val="24"/>
         </w:rPr>
-        <w:t>-</w:t>
+        <w:t>Fatiamento de strings é uma técnica utilizada para retornar substrings (partes da string original), informando inicio(start), fim(stop) e passo(step): [start:stop:step].</w:t>
+      </w:r>
+    </w:p>
+    <w:p>
+      <w:pPr>
+        <w:rPr>
+          <w:rFonts w:ascii="Arial" w:hAnsi="Arial" w:cs="Arial"/>
+          <w:sz w:val="20"/>
+        </w:rPr>
+      </w:pPr>
+      <w:r>
+        <w:rPr>
+          <w:rFonts w:ascii="Arial" w:hAnsi="Arial" w:cs="Arial"/>
+          <w:sz w:val="20"/>
+        </w:rPr>
+        <w:t xml:space="preserve">//A contagem da string começa </w:t>
+      </w:r>
+      <w:r>
+        <w:rPr>
+          <w:rFonts w:ascii="Arial" w:hAnsi="Arial" w:cs="Arial"/>
+          <w:sz w:val="20"/>
+        </w:rPr>
+        <w:t>a partir de 0</w:t>
+      </w:r>
+    </w:p>
+    <w:p>
+      <w:pPr>
+        <w:rPr>
+          <w:rFonts w:ascii="Arial" w:hAnsi="Arial" w:cs="Arial"/>
+          <w:sz w:val="24"/>
+        </w:rPr>
+      </w:pPr>
+      <w:r>
+        <w:rPr>
+          <w:rFonts w:ascii="Arial" w:hAnsi="Arial" w:cs="Arial"/>
+          <w:sz w:val="24"/>
+        </w:rPr>
+        <w:drawing>
+          <wp:inline distT="0" distB="0" distL="0" distR="0" wp14:anchorId="5E557B5F" wp14:editId="61D8A487">
+            <wp:extent cx="1993900" cy="1901314"/>
+            <wp:effectExtent l="0" t="0" r="6350" b="3810"/>
+            <wp:docPr id="2" name="Imagem 2"/>
+            <wp:cNvGraphicFramePr>
+              <a:graphicFrameLocks xmlns:a="http://schemas.openxmlformats.org/drawingml/2006/main" noChangeAspect="1"/>
+            </wp:cNvGraphicFramePr>
+            <a:graphic xmlns:a="http://schemas.openxmlformats.org/drawingml/2006/main">
+              <a:graphicData uri="http://schemas.openxmlformats.org/drawingml/2006/picture">
+                <pic:pic xmlns:pic="http://schemas.openxmlformats.org/drawingml/2006/picture">
+                  <pic:nvPicPr>
+                    <pic:cNvPr id="1" name=""/>
+                    <pic:cNvPicPr/>
+                  </pic:nvPicPr>
+                  <pic:blipFill>
+                    <a:blip r:embed="rId9"/>
+                    <a:stretch>
+                      <a:fillRect/>
+                    </a:stretch>
+                  </pic:blipFill>
+                  <pic:spPr>
+                    <a:xfrm>
+                      <a:off x="0" y="0"/>
+                      <a:ext cx="2001454" cy="1908517"/>
+                    </a:xfrm>
+                    <a:prstGeom prst="rect">
+                      <a:avLst/>
+                    </a:prstGeom>
+                  </pic:spPr>
+                </pic:pic>
+              </a:graphicData>
+            </a:graphic>
+          </wp:inline>
+        </w:drawing>
       </w:r>
     </w:p>
     <w:p>
@@ -3988,6 +4057,7 @@
           <w:sz w:val="24"/>
           <w:u w:val="single"/>
         </w:rPr>
+        <w:lastRenderedPageBreak/>
         <w:t>Strings múltiplas linhas:</w:t>
       </w:r>
     </w:p>
@@ -4003,17 +4073,1861 @@
           <w:rFonts w:ascii="Arial" w:hAnsi="Arial" w:cs="Arial"/>
           <w:sz w:val="24"/>
         </w:rPr>
-        <w:t>-</w:t>
+        <w:t xml:space="preserve">Strings de múltiplas </w:t>
+      </w:r>
+      <w:r>
+        <w:rPr>
+          <w:rFonts w:ascii="Arial" w:hAnsi="Arial" w:cs="Arial"/>
+          <w:sz w:val="24"/>
+        </w:rPr>
+        <w:t>linhas (ou strings triplas)</w:t>
+      </w:r>
+      <w:r>
+        <w:rPr>
+          <w:rFonts w:ascii="Arial" w:hAnsi="Arial" w:cs="Arial"/>
+          <w:sz w:val="24"/>
+        </w:rPr>
+        <w:t xml:space="preserve"> são definidas informando 3 aspas simples ou duplas durante a atribuição. Elas podem ocupar várias linhas do código, e todos os espaços em brancos são incluídos na string final.</w:t>
+      </w:r>
+    </w:p>
+    <w:p>
+      <w:pPr>
+        <w:rPr>
+          <w:rFonts w:ascii="Arial" w:hAnsi="Arial" w:cs="Arial"/>
+          <w:sz w:val="24"/>
+        </w:rPr>
+      </w:pPr>
+      <w:r>
+        <w:rPr>
+          <w:rFonts w:ascii="Arial" w:hAnsi="Arial" w:cs="Arial"/>
+          <w:sz w:val="24"/>
+        </w:rPr>
+        <w:drawing>
+          <wp:inline distT="0" distB="0" distL="0" distR="0" wp14:anchorId="47D98F53" wp14:editId="09128EB5">
+            <wp:extent cx="1620000" cy="1236495"/>
+            <wp:effectExtent l="0" t="0" r="0" b="1905"/>
+            <wp:docPr id="6" name="Imagem 6"/>
+            <wp:cNvGraphicFramePr>
+              <a:graphicFrameLocks xmlns:a="http://schemas.openxmlformats.org/drawingml/2006/main" noChangeAspect="1"/>
+            </wp:cNvGraphicFramePr>
+            <a:graphic xmlns:a="http://schemas.openxmlformats.org/drawingml/2006/main">
+              <a:graphicData uri="http://schemas.openxmlformats.org/drawingml/2006/picture">
+                <pic:pic xmlns:pic="http://schemas.openxmlformats.org/drawingml/2006/picture">
+                  <pic:nvPicPr>
+                    <pic:cNvPr id="1" name=""/>
+                    <pic:cNvPicPr/>
+                  </pic:nvPicPr>
+                  <pic:blipFill>
+                    <a:blip r:embed="rId10"/>
+                    <a:stretch>
+                      <a:fillRect/>
+                    </a:stretch>
+                  </pic:blipFill>
+                  <pic:spPr>
+                    <a:xfrm>
+                      <a:off x="0" y="0"/>
+                      <a:ext cx="1620000" cy="1236495"/>
+                    </a:xfrm>
+                    <a:prstGeom prst="rect">
+                      <a:avLst/>
+                    </a:prstGeom>
+                  </pic:spPr>
+                </pic:pic>
+              </a:graphicData>
+            </a:graphic>
+          </wp:inline>
+        </w:drawing>
+      </w:r>
+    </w:p>
+    <w:p>
+      <w:pPr>
+        <w:rPr>
+          <w:rFonts w:ascii="Arial" w:hAnsi="Arial" w:cs="Arial"/>
+          <w:sz w:val="20"/>
+        </w:rPr>
+      </w:pPr>
+      <w:r>
+        <w:rPr>
+          <w:rFonts w:ascii="Arial" w:hAnsi="Arial" w:cs="Arial"/>
+          <w:sz w:val="20"/>
+        </w:rPr>
+        <w:t>//Perceba nesse novo exemplo como os espaços são preservados</w:t>
+      </w:r>
+    </w:p>
+    <w:p>
+      <w:pPr>
+        <w:rPr>
+          <w:rFonts w:ascii="Arial" w:hAnsi="Arial" w:cs="Arial"/>
+          <w:sz w:val="24"/>
+        </w:rPr>
+      </w:pPr>
+      <w:r>
+        <w:rPr>
+          <w:rFonts w:ascii="Arial" w:hAnsi="Arial" w:cs="Arial"/>
+          <w:sz w:val="24"/>
+        </w:rPr>
+        <w:drawing>
+          <wp:inline distT="0" distB="0" distL="0" distR="0" wp14:anchorId="1FA25CDA" wp14:editId="4C3A143E">
+            <wp:extent cx="1800000" cy="1226841"/>
+            <wp:effectExtent l="0" t="0" r="0" b="0"/>
+            <wp:docPr id="7" name="Imagem 7"/>
+            <wp:cNvGraphicFramePr>
+              <a:graphicFrameLocks xmlns:a="http://schemas.openxmlformats.org/drawingml/2006/main" noChangeAspect="1"/>
+            </wp:cNvGraphicFramePr>
+            <a:graphic xmlns:a="http://schemas.openxmlformats.org/drawingml/2006/main">
+              <a:graphicData uri="http://schemas.openxmlformats.org/drawingml/2006/picture">
+                <pic:pic xmlns:pic="http://schemas.openxmlformats.org/drawingml/2006/picture">
+                  <pic:nvPicPr>
+                    <pic:cNvPr id="1" name=""/>
+                    <pic:cNvPicPr/>
+                  </pic:nvPicPr>
+                  <pic:blipFill>
+                    <a:blip r:embed="rId11"/>
+                    <a:stretch>
+                      <a:fillRect/>
+                    </a:stretch>
+                  </pic:blipFill>
+                  <pic:spPr>
+                    <a:xfrm>
+                      <a:off x="0" y="0"/>
+                      <a:ext cx="1800000" cy="1226841"/>
+                    </a:xfrm>
+                    <a:prstGeom prst="rect">
+                      <a:avLst/>
+                    </a:prstGeom>
+                  </pic:spPr>
+                </pic:pic>
+              </a:graphicData>
+            </a:graphic>
+          </wp:inline>
+        </w:drawing>
+      </w:r>
+    </w:p>
+    <w:p>
+      <w:pPr>
+        <w:rPr>
+          <w:rFonts w:ascii="Arial" w:hAnsi="Arial" w:cs="Arial"/>
+          <w:sz w:val="24"/>
+        </w:rPr>
+      </w:pPr>
+      <w:hyperlink r:id="rId12" w:history="1">
+        <w:r>
+          <w:rPr>
+            <w:rStyle w:val="Hyperlink"/>
+            <w:rFonts w:ascii="Arial" w:hAnsi="Arial" w:cs="Arial"/>
+            <w:sz w:val="24"/>
+          </w:rPr>
+          <w:t>https://docs.python.org/pt-br/3/libra</w:t>
+        </w:r>
+        <w:r>
+          <w:rPr>
+            <w:rStyle w:val="Hyperlink"/>
+            <w:rFonts w:ascii="Arial" w:hAnsi="Arial" w:cs="Arial"/>
+            <w:sz w:val="24"/>
+          </w:rPr>
+          <w:t>r</w:t>
+        </w:r>
+        <w:r>
+          <w:rPr>
+            <w:rStyle w:val="Hyperlink"/>
+            <w:rFonts w:ascii="Arial" w:hAnsi="Arial" w:cs="Arial"/>
+            <w:sz w:val="24"/>
+          </w:rPr>
+          <w:t>y/string.html</w:t>
+        </w:r>
+      </w:hyperlink>
+    </w:p>
+    <w:p>
+      <w:pPr>
+        <w:rPr>
+          <w:rFonts w:ascii="Arial" w:hAnsi="Arial" w:cs="Arial"/>
+          <w:sz w:val="24"/>
+        </w:rPr>
+      </w:pPr>
+      <w:hyperlink r:id="rId13" w:history="1">
+        <w:r>
+          <w:rPr>
+            <w:rStyle w:val="Hyperlink"/>
+            <w:rFonts w:ascii="Arial" w:hAnsi="Arial" w:cs="Arial"/>
+            <w:sz w:val="24"/>
+          </w:rPr>
+          <w:t>https://docs.python.org/pt-br/3/library/stdtypes.h</w:t>
+        </w:r>
+        <w:r>
+          <w:rPr>
+            <w:rStyle w:val="Hyperlink"/>
+            <w:rFonts w:ascii="Arial" w:hAnsi="Arial" w:cs="Arial"/>
+            <w:sz w:val="24"/>
+          </w:rPr>
+          <w:t>t</w:t>
+        </w:r>
+        <w:r>
+          <w:rPr>
+            <w:rStyle w:val="Hyperlink"/>
+            <w:rFonts w:ascii="Arial" w:hAnsi="Arial" w:cs="Arial"/>
+            <w:sz w:val="24"/>
+          </w:rPr>
+          <w:t>ml#textseq</w:t>
+        </w:r>
+      </w:hyperlink>
+    </w:p>
+    <w:p>
+      <w:pPr>
+        <w:pStyle w:val="Ttulo2"/>
+      </w:pPr>
+      <w:r>
+        <w:t>Trabalhando com Listas em Python</w:t>
+      </w:r>
+    </w:p>
+    <w:p>
+      <w:pPr>
+        <w:rPr>
+          <w:rFonts w:ascii="Arial" w:hAnsi="Arial" w:cs="Arial"/>
+          <w:sz w:val="24"/>
+        </w:rPr>
+      </w:pPr>
+      <w:r>
+        <w:rPr>
+          <w:rFonts w:ascii="Arial" w:hAnsi="Arial" w:cs="Arial"/>
+          <w:sz w:val="24"/>
+        </w:rPr>
+        <w:t xml:space="preserve">Listas em Pyhton podem armazenar de maneira sequencial qualquer tipo de objeto. Podemos criar listas utilizando o construto </w:t>
+      </w:r>
+      <w:r>
+        <w:rPr>
+          <w:rFonts w:ascii="Arial" w:hAnsi="Arial" w:cs="Arial"/>
+          <w:b/>
+          <w:sz w:val="24"/>
+        </w:rPr>
+        <w:t>list</w:t>
+      </w:r>
+      <w:r>
+        <w:rPr>
+          <w:rFonts w:ascii="Arial" w:hAnsi="Arial" w:cs="Arial"/>
+          <w:sz w:val="24"/>
+        </w:rPr>
+        <w:t>, a função range ou colocando valores separados por vírgula dentro de colchetes. Listas são objetos mutáveis, portanto podemos alterar seus valores após a criação.</w:t>
+      </w:r>
+    </w:p>
+    <w:p>
+      <w:pPr>
+        <w:rPr>
+          <w:rFonts w:ascii="Arial" w:hAnsi="Arial" w:cs="Arial"/>
+          <w:sz w:val="24"/>
+        </w:rPr>
+      </w:pPr>
+      <w:r>
+        <w:rPr>
+          <w:rFonts w:ascii="Arial" w:hAnsi="Arial" w:cs="Arial"/>
+          <w:sz w:val="24"/>
+        </w:rPr>
+        <w:drawing>
+          <wp:inline distT="0" distB="0" distL="0" distR="0" wp14:anchorId="3D8C0F51" wp14:editId="057188DC">
+            <wp:extent cx="2700000" cy="870255"/>
+            <wp:effectExtent l="0" t="0" r="5715" b="6350"/>
+            <wp:docPr id="8" name="Imagem 8"/>
+            <wp:cNvGraphicFramePr>
+              <a:graphicFrameLocks xmlns:a="http://schemas.openxmlformats.org/drawingml/2006/main" noChangeAspect="1"/>
+            </wp:cNvGraphicFramePr>
+            <a:graphic xmlns:a="http://schemas.openxmlformats.org/drawingml/2006/main">
+              <a:graphicData uri="http://schemas.openxmlformats.org/drawingml/2006/picture">
+                <pic:pic xmlns:pic="http://schemas.openxmlformats.org/drawingml/2006/picture">
+                  <pic:nvPicPr>
+                    <pic:cNvPr id="1" name=""/>
+                    <pic:cNvPicPr/>
+                  </pic:nvPicPr>
+                  <pic:blipFill>
+                    <a:blip r:embed="rId14"/>
+                    <a:stretch>
+                      <a:fillRect/>
+                    </a:stretch>
+                  </pic:blipFill>
+                  <pic:spPr>
+                    <a:xfrm>
+                      <a:off x="0" y="0"/>
+                      <a:ext cx="2700000" cy="870255"/>
+                    </a:xfrm>
+                    <a:prstGeom prst="rect">
+                      <a:avLst/>
+                    </a:prstGeom>
+                  </pic:spPr>
+                </pic:pic>
+              </a:graphicData>
+            </a:graphic>
+          </wp:inline>
+        </w:drawing>
+      </w:r>
+    </w:p>
+    <w:p>
+      <w:pPr>
+        <w:rPr>
+          <w:rFonts w:ascii="Arial" w:hAnsi="Arial" w:cs="Arial"/>
+          <w:sz w:val="24"/>
+        </w:rPr>
+      </w:pPr>
+      <w:r>
+        <w:rPr>
+          <w:rFonts w:ascii="Arial" w:hAnsi="Arial" w:cs="Arial"/>
+          <w:sz w:val="24"/>
+        </w:rPr>
+        <w:t>A lista é uma sequência, portanto podemos acessar seus</w:t>
+      </w:r>
+      <w:r>
+        <w:rPr>
+          <w:rFonts w:ascii="Arial" w:hAnsi="Arial" w:cs="Arial"/>
+          <w:sz w:val="24"/>
+        </w:rPr>
+        <w:t xml:space="preserve"> dados utilizando índices. Esse acesso é chamado de </w:t>
+      </w:r>
+      <w:r>
+        <w:rPr>
+          <w:rFonts w:ascii="Arial" w:hAnsi="Arial" w:cs="Arial"/>
+          <w:b/>
+          <w:sz w:val="24"/>
+        </w:rPr>
+        <w:t>Acesso direto</w:t>
+      </w:r>
+      <w:r>
+        <w:rPr>
+          <w:rFonts w:ascii="Arial" w:hAnsi="Arial" w:cs="Arial"/>
+          <w:sz w:val="24"/>
+        </w:rPr>
+        <w:t>. Contamos o índice de determinada sequência a partir de zero.</w:t>
+      </w:r>
+    </w:p>
+    <w:p>
+      <w:pPr>
+        <w:rPr>
+          <w:rFonts w:ascii="Arial" w:hAnsi="Arial" w:cs="Arial"/>
+          <w:sz w:val="24"/>
+        </w:rPr>
+      </w:pPr>
+      <w:r>
+        <w:rPr>
+          <w:rFonts w:ascii="Arial" w:hAnsi="Arial" w:cs="Arial"/>
+          <w:sz w:val="24"/>
+        </w:rPr>
+        <w:drawing>
+          <wp:inline distT="0" distB="0" distL="0" distR="0" wp14:anchorId="0F5EE9C1" wp14:editId="60E84A91">
+            <wp:extent cx="2700000" cy="470738"/>
+            <wp:effectExtent l="0" t="0" r="5715" b="5715"/>
+            <wp:docPr id="9" name="Imagem 9"/>
+            <wp:cNvGraphicFramePr>
+              <a:graphicFrameLocks xmlns:a="http://schemas.openxmlformats.org/drawingml/2006/main" noChangeAspect="1"/>
+            </wp:cNvGraphicFramePr>
+            <a:graphic xmlns:a="http://schemas.openxmlformats.org/drawingml/2006/main">
+              <a:graphicData uri="http://schemas.openxmlformats.org/drawingml/2006/picture">
+                <pic:pic xmlns:pic="http://schemas.openxmlformats.org/drawingml/2006/picture">
+                  <pic:nvPicPr>
+                    <pic:cNvPr id="1" name=""/>
+                    <pic:cNvPicPr/>
+                  </pic:nvPicPr>
+                  <pic:blipFill>
+                    <a:blip r:embed="rId15"/>
+                    <a:stretch>
+                      <a:fillRect/>
+                    </a:stretch>
+                  </pic:blipFill>
+                  <pic:spPr>
+                    <a:xfrm>
+                      <a:off x="0" y="0"/>
+                      <a:ext cx="2700000" cy="470738"/>
+                    </a:xfrm>
+                    <a:prstGeom prst="rect">
+                      <a:avLst/>
+                    </a:prstGeom>
+                  </pic:spPr>
+                </pic:pic>
+              </a:graphicData>
+            </a:graphic>
+          </wp:inline>
+        </w:drawing>
+      </w:r>
+    </w:p>
+    <w:p>
+      <w:pPr>
+        <w:rPr>
+          <w:rFonts w:ascii="Arial" w:hAnsi="Arial" w:cs="Arial"/>
+          <w:sz w:val="24"/>
+        </w:rPr>
+      </w:pPr>
+      <w:r>
+        <w:rPr>
+          <w:rFonts w:ascii="Arial" w:hAnsi="Arial" w:cs="Arial"/>
+          <w:sz w:val="24"/>
+        </w:rPr>
+        <w:t>Qualquer tipo de sequência em Python é possível ser acessado utilizando índices negativos também, de trás para a frente.</w:t>
+      </w:r>
+    </w:p>
+    <w:p>
+      <w:pPr>
+        <w:rPr>
+          <w:rFonts w:ascii="Arial" w:hAnsi="Arial" w:cs="Arial"/>
+          <w:sz w:val="20"/>
+        </w:rPr>
+      </w:pPr>
+      <w:r>
+        <w:rPr>
+          <w:rFonts w:ascii="Arial" w:hAnsi="Arial" w:cs="Arial"/>
+          <w:sz w:val="20"/>
+        </w:rPr>
+        <w:t xml:space="preserve">//Quando se trata da contagem negativa o índice começa em </w:t>
+      </w:r>
+      <w:r>
+        <w:rPr>
+          <w:rFonts w:ascii="Arial" w:hAnsi="Arial" w:cs="Arial"/>
+          <w:b/>
+          <w:sz w:val="20"/>
+        </w:rPr>
+        <w:t>-1</w:t>
+      </w:r>
+    </w:p>
+    <w:p>
+      <w:pPr>
+        <w:rPr>
+          <w:rFonts w:ascii="Arial" w:hAnsi="Arial" w:cs="Arial"/>
+          <w:sz w:val="24"/>
+        </w:rPr>
+      </w:pPr>
+      <w:r>
+        <w:rPr>
+          <w:rFonts w:ascii="Arial" w:hAnsi="Arial" w:cs="Arial"/>
+          <w:sz w:val="24"/>
+        </w:rPr>
+        <w:drawing>
+          <wp:inline distT="0" distB="0" distL="0" distR="0" wp14:anchorId="548513EB" wp14:editId="48220729">
+            <wp:extent cx="2700000" cy="463201"/>
+            <wp:effectExtent l="0" t="0" r="5715" b="0"/>
+            <wp:docPr id="10" name="Imagem 10"/>
+            <wp:cNvGraphicFramePr>
+              <a:graphicFrameLocks xmlns:a="http://schemas.openxmlformats.org/drawingml/2006/main" noChangeAspect="1"/>
+            </wp:cNvGraphicFramePr>
+            <a:graphic xmlns:a="http://schemas.openxmlformats.org/drawingml/2006/main">
+              <a:graphicData uri="http://schemas.openxmlformats.org/drawingml/2006/picture">
+                <pic:pic xmlns:pic="http://schemas.openxmlformats.org/drawingml/2006/picture">
+                  <pic:nvPicPr>
+                    <pic:cNvPr id="1" name=""/>
+                    <pic:cNvPicPr/>
+                  </pic:nvPicPr>
+                  <pic:blipFill>
+                    <a:blip r:embed="rId16"/>
+                    <a:stretch>
+                      <a:fillRect/>
+                    </a:stretch>
+                  </pic:blipFill>
+                  <pic:spPr>
+                    <a:xfrm>
+                      <a:off x="0" y="0"/>
+                      <a:ext cx="2700000" cy="463201"/>
+                    </a:xfrm>
+                    <a:prstGeom prst="rect">
+                      <a:avLst/>
+                    </a:prstGeom>
+                  </pic:spPr>
+                </pic:pic>
+              </a:graphicData>
+            </a:graphic>
+          </wp:inline>
+        </w:drawing>
+      </w:r>
+    </w:p>
+    <w:p>
+      <w:pPr>
+        <w:rPr>
+          <w:rFonts w:ascii="Arial" w:hAnsi="Arial" w:cs="Arial"/>
+          <w:sz w:val="24"/>
+        </w:rPr>
+      </w:pPr>
+      <w:r>
+        <w:rPr>
+          <w:rFonts w:ascii="Arial" w:hAnsi="Arial" w:cs="Arial"/>
+          <w:sz w:val="24"/>
+        </w:rPr>
+        <w:t xml:space="preserve">Listas podem armazenar todos os tipos de objetos Python, portanto podemos ter listas que armazenam outras listas(chamado de </w:t>
+      </w:r>
+      <w:r>
+        <w:rPr>
+          <w:rFonts w:ascii="Arial" w:hAnsi="Arial" w:cs="Arial"/>
+          <w:b/>
+          <w:sz w:val="24"/>
+        </w:rPr>
+        <w:t>Listas aninhadas</w:t>
+      </w:r>
+      <w:r>
+        <w:rPr>
+          <w:rFonts w:ascii="Arial" w:hAnsi="Arial" w:cs="Arial"/>
+          <w:sz w:val="24"/>
+        </w:rPr>
+        <w:t>). Com isso podemos criar estruturas bidimensionais(tabelas), e acessar informando os índices de linha e coluna.</w:t>
+      </w:r>
+    </w:p>
+    <w:p>
+      <w:pPr>
+        <w:rPr>
+          <w:rFonts w:ascii="Arial" w:hAnsi="Arial" w:cs="Arial"/>
+          <w:sz w:val="20"/>
+        </w:rPr>
+      </w:pPr>
+      <w:r>
+        <w:rPr>
+          <w:rFonts w:ascii="Arial" w:hAnsi="Arial" w:cs="Arial"/>
+          <w:sz w:val="20"/>
+        </w:rPr>
+        <w:t>//Exemplo de matriz 3X3</w:t>
+      </w:r>
+    </w:p>
+    <w:p>
+      <w:pPr>
+        <w:rPr>
+          <w:rFonts w:ascii="Arial" w:hAnsi="Arial" w:cs="Arial"/>
+          <w:sz w:val="24"/>
+        </w:rPr>
+      </w:pPr>
+      <w:r>
+        <w:rPr>
+          <w:rFonts w:ascii="Arial" w:hAnsi="Arial" w:cs="Arial"/>
+          <w:sz w:val="24"/>
+        </w:rPr>
+        <w:lastRenderedPageBreak/>
+        <w:drawing>
+          <wp:inline distT="0" distB="0" distL="0" distR="0" wp14:anchorId="61FFC29D" wp14:editId="7FD28537">
+            <wp:extent cx="1980000" cy="1449525"/>
+            <wp:effectExtent l="0" t="0" r="1270" b="0"/>
+            <wp:docPr id="11" name="Imagem 11"/>
+            <wp:cNvGraphicFramePr>
+              <a:graphicFrameLocks xmlns:a="http://schemas.openxmlformats.org/drawingml/2006/main" noChangeAspect="1"/>
+            </wp:cNvGraphicFramePr>
+            <a:graphic xmlns:a="http://schemas.openxmlformats.org/drawingml/2006/main">
+              <a:graphicData uri="http://schemas.openxmlformats.org/drawingml/2006/picture">
+                <pic:pic xmlns:pic="http://schemas.openxmlformats.org/drawingml/2006/picture">
+                  <pic:nvPicPr>
+                    <pic:cNvPr id="1" name=""/>
+                    <pic:cNvPicPr/>
+                  </pic:nvPicPr>
+                  <pic:blipFill>
+                    <a:blip r:embed="rId17"/>
+                    <a:stretch>
+                      <a:fillRect/>
+                    </a:stretch>
+                  </pic:blipFill>
+                  <pic:spPr>
+                    <a:xfrm>
+                      <a:off x="0" y="0"/>
+                      <a:ext cx="1980000" cy="1449525"/>
+                    </a:xfrm>
+                    <a:prstGeom prst="rect">
+                      <a:avLst/>
+                    </a:prstGeom>
+                  </pic:spPr>
+                </pic:pic>
+              </a:graphicData>
+            </a:graphic>
+          </wp:inline>
+        </w:drawing>
+      </w:r>
+    </w:p>
+    <w:p>
+      <w:pPr>
+        <w:rPr>
+          <w:rFonts w:ascii="Arial" w:hAnsi="Arial" w:cs="Arial"/>
+          <w:sz w:val="24"/>
+        </w:rPr>
+      </w:pPr>
+      <w:r>
+        <w:rPr>
+          <w:rFonts w:ascii="Arial" w:hAnsi="Arial" w:cs="Arial"/>
+          <w:sz w:val="24"/>
+        </w:rPr>
+        <w:t>Em listas, além de acessar elementos diretamente, podemos extrair um conjunto de valores de uma sequência</w:t>
+      </w:r>
+      <w:r>
+        <w:rPr>
+          <w:rFonts w:ascii="Arial" w:hAnsi="Arial" w:cs="Arial"/>
+          <w:sz w:val="24"/>
+        </w:rPr>
+        <w:t>(</w:t>
+      </w:r>
+      <w:r>
+        <w:rPr>
+          <w:rFonts w:ascii="Arial" w:hAnsi="Arial" w:cs="Arial"/>
+          <w:b/>
+          <w:sz w:val="24"/>
+        </w:rPr>
+        <w:t>Fatiamento</w:t>
+      </w:r>
+      <w:r>
+        <w:rPr>
+          <w:rFonts w:ascii="Arial" w:hAnsi="Arial" w:cs="Arial"/>
+          <w:sz w:val="24"/>
+        </w:rPr>
+        <w:t>).</w:t>
+      </w:r>
+      <w:r>
+        <w:rPr>
+          <w:rFonts w:ascii="Arial" w:hAnsi="Arial" w:cs="Arial"/>
+          <w:sz w:val="24"/>
+        </w:rPr>
+        <w:t xml:space="preserve"> Para isso basta passar índice inicial e/ou final para acessar o conjunto. Podemos ainda informar quantas posições o cursor deve ‘pular’ no acesso.</w:t>
+      </w:r>
+    </w:p>
+    <w:p>
+      <w:pPr>
+        <w:rPr>
+          <w:rFonts w:ascii="Arial" w:hAnsi="Arial" w:cs="Arial"/>
+          <w:sz w:val="24"/>
+        </w:rPr>
+      </w:pPr>
+      <w:r>
+        <w:rPr>
+          <w:rFonts w:ascii="Arial" w:hAnsi="Arial" w:cs="Arial"/>
+          <w:sz w:val="24"/>
+        </w:rPr>
+        <w:drawing>
+          <wp:inline distT="0" distB="0" distL="0" distR="0" wp14:anchorId="745C83B7" wp14:editId="60C5043A">
+            <wp:extent cx="1980000" cy="856739"/>
+            <wp:effectExtent l="0" t="0" r="1270" b="635"/>
+            <wp:docPr id="12" name="Imagem 12"/>
+            <wp:cNvGraphicFramePr>
+              <a:graphicFrameLocks xmlns:a="http://schemas.openxmlformats.org/drawingml/2006/main" noChangeAspect="1"/>
+            </wp:cNvGraphicFramePr>
+            <a:graphic xmlns:a="http://schemas.openxmlformats.org/drawingml/2006/main">
+              <a:graphicData uri="http://schemas.openxmlformats.org/drawingml/2006/picture">
+                <pic:pic xmlns:pic="http://schemas.openxmlformats.org/drawingml/2006/picture">
+                  <pic:nvPicPr>
+                    <pic:cNvPr id="1" name=""/>
+                    <pic:cNvPicPr/>
+                  </pic:nvPicPr>
+                  <pic:blipFill>
+                    <a:blip r:embed="rId18"/>
+                    <a:stretch>
+                      <a:fillRect/>
+                    </a:stretch>
+                  </pic:blipFill>
+                  <pic:spPr>
+                    <a:xfrm>
+                      <a:off x="0" y="0"/>
+                      <a:ext cx="1980000" cy="856739"/>
+                    </a:xfrm>
+                    <a:prstGeom prst="rect">
+                      <a:avLst/>
+                    </a:prstGeom>
+                  </pic:spPr>
+                </pic:pic>
+              </a:graphicData>
+            </a:graphic>
+          </wp:inline>
+        </w:drawing>
+      </w:r>
+    </w:p>
+    <w:p>
+      <w:pPr>
+        <w:rPr>
+          <w:rFonts w:ascii="Arial" w:hAnsi="Arial" w:cs="Arial"/>
+          <w:b/>
+          <w:sz w:val="24"/>
+        </w:rPr>
+      </w:pPr>
+      <w:r>
+        <w:rPr>
+          <w:rFonts w:ascii="Arial" w:hAnsi="Arial" w:cs="Arial"/>
+          <w:sz w:val="24"/>
+        </w:rPr>
+        <w:t xml:space="preserve">A forma mais comum para percorrer os dados de uma lista é utilizando o comando </w:t>
+      </w:r>
+      <w:r>
+        <w:rPr>
+          <w:rFonts w:ascii="Arial" w:hAnsi="Arial" w:cs="Arial"/>
+          <w:b/>
+          <w:sz w:val="24"/>
+        </w:rPr>
+        <w:t>for.</w:t>
+      </w:r>
+    </w:p>
+    <w:p>
+      <w:pPr>
+        <w:rPr>
+          <w:rFonts w:ascii="Arial" w:hAnsi="Arial" w:cs="Arial"/>
+          <w:b/>
+          <w:sz w:val="24"/>
+        </w:rPr>
+      </w:pPr>
+      <w:r>
+        <w:rPr>
+          <w:rFonts w:ascii="Arial" w:hAnsi="Arial" w:cs="Arial"/>
+          <w:b/>
+          <w:sz w:val="24"/>
+        </w:rPr>
+        <w:drawing>
+          <wp:inline distT="0" distB="0" distL="0" distR="0" wp14:anchorId="3A7C3F68" wp14:editId="44DF8B4C">
+            <wp:extent cx="2160000" cy="626624"/>
+            <wp:effectExtent l="0" t="0" r="0" b="2540"/>
+            <wp:docPr id="13" name="Imagem 13"/>
+            <wp:cNvGraphicFramePr>
+              <a:graphicFrameLocks xmlns:a="http://schemas.openxmlformats.org/drawingml/2006/main" noChangeAspect="1"/>
+            </wp:cNvGraphicFramePr>
+            <a:graphic xmlns:a="http://schemas.openxmlformats.org/drawingml/2006/main">
+              <a:graphicData uri="http://schemas.openxmlformats.org/drawingml/2006/picture">
+                <pic:pic xmlns:pic="http://schemas.openxmlformats.org/drawingml/2006/picture">
+                  <pic:nvPicPr>
+                    <pic:cNvPr id="1" name=""/>
+                    <pic:cNvPicPr/>
+                  </pic:nvPicPr>
+                  <pic:blipFill>
+                    <a:blip r:embed="rId19"/>
+                    <a:stretch>
+                      <a:fillRect/>
+                    </a:stretch>
+                  </pic:blipFill>
+                  <pic:spPr>
+                    <a:xfrm>
+                      <a:off x="0" y="0"/>
+                      <a:ext cx="2160000" cy="626624"/>
+                    </a:xfrm>
+                    <a:prstGeom prst="rect">
+                      <a:avLst/>
+                    </a:prstGeom>
+                  </pic:spPr>
+                </pic:pic>
+              </a:graphicData>
+            </a:graphic>
+          </wp:inline>
+        </w:drawing>
+      </w:r>
+    </w:p>
+    <w:p>
+      <w:pPr>
+        <w:rPr>
+          <w:rFonts w:ascii="Arial" w:hAnsi="Arial" w:cs="Arial"/>
+          <w:sz w:val="24"/>
+        </w:rPr>
+      </w:pPr>
+      <w:r>
+        <w:rPr>
+          <w:rFonts w:ascii="Arial" w:hAnsi="Arial" w:cs="Arial"/>
+          <w:sz w:val="24"/>
+        </w:rPr>
+        <w:t xml:space="preserve">Às vezes é necessário saber qual o índice do objeto dentro do laço </w:t>
+      </w:r>
+      <w:r>
+        <w:rPr>
+          <w:rFonts w:ascii="Arial" w:hAnsi="Arial" w:cs="Arial"/>
+          <w:b/>
+          <w:sz w:val="24"/>
+        </w:rPr>
+        <w:t>for</w:t>
+      </w:r>
+      <w:r>
+        <w:rPr>
+          <w:rFonts w:ascii="Arial" w:hAnsi="Arial" w:cs="Arial"/>
+          <w:sz w:val="24"/>
+        </w:rPr>
+        <w:t xml:space="preserve">. Para isso podemos usar a função </w:t>
+      </w:r>
+      <w:r>
+        <w:rPr>
+          <w:rFonts w:ascii="Arial" w:hAnsi="Arial" w:cs="Arial"/>
+          <w:b/>
+          <w:sz w:val="24"/>
+        </w:rPr>
+        <w:t>enumerate</w:t>
+      </w:r>
+      <w:r>
+        <w:rPr>
+          <w:rFonts w:ascii="Arial" w:hAnsi="Arial" w:cs="Arial"/>
+          <w:sz w:val="24"/>
+        </w:rPr>
+        <w:t>.</w:t>
+      </w:r>
+    </w:p>
+    <w:p>
+      <w:pPr>
+        <w:rPr>
+          <w:rFonts w:ascii="Arial" w:hAnsi="Arial" w:cs="Arial"/>
+          <w:sz w:val="24"/>
+        </w:rPr>
+      </w:pPr>
+      <w:r>
+        <w:rPr>
+          <w:rFonts w:ascii="Arial" w:hAnsi="Arial" w:cs="Arial"/>
+          <w:sz w:val="24"/>
+        </w:rPr>
+        <w:drawing>
+          <wp:inline distT="0" distB="0" distL="0" distR="0" wp14:anchorId="7B609BBE" wp14:editId="5A225327">
+            <wp:extent cx="2160000" cy="480446"/>
+            <wp:effectExtent l="0" t="0" r="0" b="0"/>
+            <wp:docPr id="14" name="Imagem 14"/>
+            <wp:cNvGraphicFramePr>
+              <a:graphicFrameLocks xmlns:a="http://schemas.openxmlformats.org/drawingml/2006/main" noChangeAspect="1"/>
+            </wp:cNvGraphicFramePr>
+            <a:graphic xmlns:a="http://schemas.openxmlformats.org/drawingml/2006/main">
+              <a:graphicData uri="http://schemas.openxmlformats.org/drawingml/2006/picture">
+                <pic:pic xmlns:pic="http://schemas.openxmlformats.org/drawingml/2006/picture">
+                  <pic:nvPicPr>
+                    <pic:cNvPr id="1" name=""/>
+                    <pic:cNvPicPr/>
+                  </pic:nvPicPr>
+                  <pic:blipFill>
+                    <a:blip r:embed="rId20"/>
+                    <a:stretch>
+                      <a:fillRect/>
+                    </a:stretch>
+                  </pic:blipFill>
+                  <pic:spPr>
+                    <a:xfrm>
+                      <a:off x="0" y="0"/>
+                      <a:ext cx="2160000" cy="480446"/>
+                    </a:xfrm>
+                    <a:prstGeom prst="rect">
+                      <a:avLst/>
+                    </a:prstGeom>
+                  </pic:spPr>
+                </pic:pic>
+              </a:graphicData>
+            </a:graphic>
+          </wp:inline>
+        </w:drawing>
+      </w:r>
+    </w:p>
+    <w:p>
+      <w:pPr>
+        <w:rPr>
+          <w:rFonts w:ascii="Arial" w:hAnsi="Arial" w:cs="Arial"/>
+          <w:sz w:val="24"/>
+        </w:rPr>
+      </w:pPr>
+      <w:r>
+        <w:rPr>
+          <w:rFonts w:ascii="Arial" w:hAnsi="Arial" w:cs="Arial"/>
+          <w:sz w:val="24"/>
+        </w:rPr>
+        <w:t xml:space="preserve">A </w:t>
+      </w:r>
+      <w:r>
+        <w:rPr>
+          <w:rFonts w:ascii="Arial" w:hAnsi="Arial" w:cs="Arial"/>
+          <w:b/>
+          <w:sz w:val="24"/>
+        </w:rPr>
+        <w:t xml:space="preserve">Compreensão de lista </w:t>
+      </w:r>
+      <w:r>
+        <w:rPr>
+          <w:rFonts w:ascii="Arial" w:hAnsi="Arial" w:cs="Arial"/>
+          <w:sz w:val="24"/>
+        </w:rPr>
+        <w:t>oferece uma sintaxe mais curta quando você deseja: criar uma nova lista com base nos valores de uma lista existente(filtro) ou gerar uma nova lista aplicando alguma modificação nos elementos de uma lista existente.</w:t>
+      </w:r>
+    </w:p>
+    <w:p>
+      <w:pPr>
+        <w:rPr>
+          <w:rFonts w:ascii="Arial" w:hAnsi="Arial" w:cs="Arial"/>
+          <w:sz w:val="20"/>
+        </w:rPr>
+      </w:pPr>
+      <w:r>
+        <w:rPr>
+          <w:rFonts w:ascii="Arial" w:hAnsi="Arial" w:cs="Arial"/>
+          <w:sz w:val="20"/>
+        </w:rPr>
+        <w:t>Exemplo 1</w:t>
+      </w:r>
+      <w:r>
+        <w:rPr>
+          <w:rFonts w:ascii="Arial" w:hAnsi="Arial" w:cs="Arial"/>
+          <w:sz w:val="20"/>
+        </w:rPr>
+        <w:t xml:space="preserve"> - modo ‘normal’</w:t>
+      </w:r>
+    </w:p>
+    <w:p>
+      <w:pPr>
+        <w:rPr>
+          <w:rFonts w:ascii="Arial" w:hAnsi="Arial" w:cs="Arial"/>
+          <w:sz w:val="24"/>
+        </w:rPr>
+      </w:pPr>
+      <w:r>
+        <w:rPr>
+          <w:rFonts w:ascii="Arial" w:hAnsi="Arial" w:cs="Arial"/>
+          <w:sz w:val="24"/>
+        </w:rPr>
+        <w:drawing>
+          <wp:inline distT="0" distB="0" distL="0" distR="0" wp14:anchorId="0A639850" wp14:editId="1C4BF0A8">
+            <wp:extent cx="2160000" cy="854415"/>
+            <wp:effectExtent l="0" t="0" r="0" b="3175"/>
+            <wp:docPr id="15" name="Imagem 15"/>
+            <wp:cNvGraphicFramePr>
+              <a:graphicFrameLocks xmlns:a="http://schemas.openxmlformats.org/drawingml/2006/main" noChangeAspect="1"/>
+            </wp:cNvGraphicFramePr>
+            <a:graphic xmlns:a="http://schemas.openxmlformats.org/drawingml/2006/main">
+              <a:graphicData uri="http://schemas.openxmlformats.org/drawingml/2006/picture">
+                <pic:pic xmlns:pic="http://schemas.openxmlformats.org/drawingml/2006/picture">
+                  <pic:nvPicPr>
+                    <pic:cNvPr id="1" name=""/>
+                    <pic:cNvPicPr/>
+                  </pic:nvPicPr>
+                  <pic:blipFill>
+                    <a:blip r:embed="rId21"/>
+                    <a:stretch>
+                      <a:fillRect/>
+                    </a:stretch>
+                  </pic:blipFill>
+                  <pic:spPr>
+                    <a:xfrm>
+                      <a:off x="0" y="0"/>
+                      <a:ext cx="2160000" cy="854415"/>
+                    </a:xfrm>
+                    <a:prstGeom prst="rect">
+                      <a:avLst/>
+                    </a:prstGeom>
+                  </pic:spPr>
+                </pic:pic>
+              </a:graphicData>
+            </a:graphic>
+          </wp:inline>
+        </w:drawing>
+      </w:r>
+    </w:p>
+    <w:p>
+      <w:pPr>
+        <w:rPr>
+          <w:rFonts w:ascii="Arial" w:hAnsi="Arial" w:cs="Arial"/>
+          <w:sz w:val="20"/>
+          <w:szCs w:val="20"/>
+        </w:rPr>
+      </w:pPr>
+      <w:r>
+        <w:rPr>
+          <w:rFonts w:ascii="Arial" w:hAnsi="Arial" w:cs="Arial"/>
+          <w:sz w:val="20"/>
+          <w:szCs w:val="20"/>
+        </w:rPr>
+        <w:t>Exemplo</w:t>
+      </w:r>
+      <w:r>
+        <w:rPr>
+          <w:rFonts w:ascii="Arial" w:hAnsi="Arial" w:cs="Arial"/>
+          <w:sz w:val="20"/>
+          <w:szCs w:val="20"/>
+        </w:rPr>
+        <w:t xml:space="preserve"> 1 - </w:t>
+      </w:r>
+      <w:r>
+        <w:rPr>
+          <w:rFonts w:ascii="Arial" w:hAnsi="Arial" w:cs="Arial"/>
+          <w:sz w:val="20"/>
+          <w:szCs w:val="20"/>
+        </w:rPr>
+        <w:t xml:space="preserve">usando o </w:t>
+      </w:r>
+      <w:r>
+        <w:rPr>
+          <w:rStyle w:val="Forte"/>
+          <w:rFonts w:ascii="Arial" w:hAnsi="Arial" w:cs="Arial"/>
+          <w:b w:val="0"/>
+          <w:color w:val="0A0A0A"/>
+          <w:sz w:val="20"/>
+          <w:szCs w:val="20"/>
+          <w:shd w:val="clear" w:color="auto" w:fill="FFFFFF"/>
+        </w:rPr>
+        <w:t>Comprehensions</w:t>
+      </w:r>
+    </w:p>
+    <w:p>
+      <w:pPr>
+        <w:rPr>
+          <w:rFonts w:ascii="Arial" w:hAnsi="Arial" w:cs="Arial"/>
+          <w:sz w:val="24"/>
+        </w:rPr>
+      </w:pPr>
+      <w:r>
+        <w:rPr>
+          <w:rFonts w:ascii="Arial" w:hAnsi="Arial" w:cs="Arial"/>
+          <w:sz w:val="24"/>
+        </w:rPr>
+        <w:drawing>
+          <wp:inline distT="0" distB="0" distL="0" distR="0" wp14:anchorId="6A8EBF99" wp14:editId="67DDE348">
+            <wp:extent cx="2880000" cy="282064"/>
+            <wp:effectExtent l="0" t="0" r="0" b="3810"/>
+            <wp:docPr id="16" name="Imagem 16"/>
+            <wp:cNvGraphicFramePr>
+              <a:graphicFrameLocks xmlns:a="http://schemas.openxmlformats.org/drawingml/2006/main" noChangeAspect="1"/>
+            </wp:cNvGraphicFramePr>
+            <a:graphic xmlns:a="http://schemas.openxmlformats.org/drawingml/2006/main">
+              <a:graphicData uri="http://schemas.openxmlformats.org/drawingml/2006/picture">
+                <pic:pic xmlns:pic="http://schemas.openxmlformats.org/drawingml/2006/picture">
+                  <pic:nvPicPr>
+                    <pic:cNvPr id="1" name=""/>
+                    <pic:cNvPicPr/>
+                  </pic:nvPicPr>
+                  <pic:blipFill>
+                    <a:blip r:embed="rId22"/>
+                    <a:stretch>
+                      <a:fillRect/>
+                    </a:stretch>
+                  </pic:blipFill>
+                  <pic:spPr>
+                    <a:xfrm>
+                      <a:off x="0" y="0"/>
+                      <a:ext cx="2880000" cy="282064"/>
+                    </a:xfrm>
+                    <a:prstGeom prst="rect">
+                      <a:avLst/>
+                    </a:prstGeom>
+                  </pic:spPr>
+                </pic:pic>
+              </a:graphicData>
+            </a:graphic>
+          </wp:inline>
+        </w:drawing>
+      </w:r>
+    </w:p>
+    <w:p>
+      <w:pPr>
+        <w:rPr>
+          <w:rFonts w:ascii="Arial" w:hAnsi="Arial" w:cs="Arial"/>
+          <w:sz w:val="20"/>
+        </w:rPr>
+      </w:pPr>
+      <w:r>
+        <w:rPr>
+          <w:rFonts w:ascii="Arial" w:hAnsi="Arial" w:cs="Arial"/>
+          <w:sz w:val="20"/>
+        </w:rPr>
+        <w:t>Exemplo</w:t>
+      </w:r>
+      <w:r>
+        <w:rPr>
+          <w:rFonts w:ascii="Arial" w:hAnsi="Arial" w:cs="Arial"/>
+          <w:sz w:val="20"/>
+        </w:rPr>
+        <w:t xml:space="preserve"> 2</w:t>
+      </w:r>
+      <w:r>
+        <w:rPr>
+          <w:rFonts w:ascii="Arial" w:hAnsi="Arial" w:cs="Arial"/>
+          <w:sz w:val="20"/>
+        </w:rPr>
+        <w:t xml:space="preserve"> – modo ‘normal’</w:t>
+      </w:r>
+    </w:p>
+    <w:p>
+      <w:pPr>
+        <w:rPr>
+          <w:rFonts w:ascii="Arial" w:hAnsi="Arial" w:cs="Arial"/>
+          <w:sz w:val="24"/>
+        </w:rPr>
+      </w:pPr>
+      <w:r>
+        <w:rPr>
+          <w:rFonts w:ascii="Arial" w:hAnsi="Arial" w:cs="Arial"/>
+          <w:sz w:val="24"/>
+        </w:rPr>
+        <w:drawing>
+          <wp:inline distT="0" distB="0" distL="0" distR="0" wp14:anchorId="50183646" wp14:editId="5461A3A5">
+            <wp:extent cx="2160000" cy="686179"/>
+            <wp:effectExtent l="0" t="0" r="0" b="0"/>
+            <wp:docPr id="17" name="Imagem 17"/>
+            <wp:cNvGraphicFramePr>
+              <a:graphicFrameLocks xmlns:a="http://schemas.openxmlformats.org/drawingml/2006/main" noChangeAspect="1"/>
+            </wp:cNvGraphicFramePr>
+            <a:graphic xmlns:a="http://schemas.openxmlformats.org/drawingml/2006/main">
+              <a:graphicData uri="http://schemas.openxmlformats.org/drawingml/2006/picture">
+                <pic:pic xmlns:pic="http://schemas.openxmlformats.org/drawingml/2006/picture">
+                  <pic:nvPicPr>
+                    <pic:cNvPr id="1" name=""/>
+                    <pic:cNvPicPr/>
+                  </pic:nvPicPr>
+                  <pic:blipFill>
+                    <a:blip r:embed="rId23"/>
+                    <a:stretch>
+                      <a:fillRect/>
+                    </a:stretch>
+                  </pic:blipFill>
+                  <pic:spPr>
+                    <a:xfrm>
+                      <a:off x="0" y="0"/>
+                      <a:ext cx="2160000" cy="686179"/>
+                    </a:xfrm>
+                    <a:prstGeom prst="rect">
+                      <a:avLst/>
+                    </a:prstGeom>
+                  </pic:spPr>
+                </pic:pic>
+              </a:graphicData>
+            </a:graphic>
+          </wp:inline>
+        </w:drawing>
+      </w:r>
+    </w:p>
+    <w:p>
+      <w:pPr>
+        <w:rPr>
+          <w:rFonts w:ascii="Arial" w:hAnsi="Arial" w:cs="Arial"/>
+          <w:sz w:val="20"/>
+          <w:szCs w:val="20"/>
+        </w:rPr>
+      </w:pPr>
+      <w:r>
+        <w:rPr>
+          <w:rFonts w:ascii="Arial" w:hAnsi="Arial" w:cs="Arial"/>
+          <w:sz w:val="20"/>
+          <w:szCs w:val="20"/>
+        </w:rPr>
+        <w:t>Exemplo</w:t>
+      </w:r>
+      <w:r>
+        <w:rPr>
+          <w:rFonts w:ascii="Arial" w:hAnsi="Arial" w:cs="Arial"/>
+          <w:sz w:val="20"/>
+          <w:szCs w:val="20"/>
+        </w:rPr>
+        <w:t xml:space="preserve"> 2</w:t>
+      </w:r>
+      <w:r>
+        <w:rPr>
+          <w:rFonts w:ascii="Arial" w:hAnsi="Arial" w:cs="Arial"/>
+          <w:sz w:val="20"/>
+          <w:szCs w:val="20"/>
+        </w:rPr>
+        <w:t xml:space="preserve"> - </w:t>
+      </w:r>
+      <w:r>
+        <w:rPr>
+          <w:rFonts w:ascii="Arial" w:hAnsi="Arial" w:cs="Arial"/>
+          <w:sz w:val="20"/>
+          <w:szCs w:val="20"/>
+        </w:rPr>
+        <w:t xml:space="preserve">usando o </w:t>
+      </w:r>
+      <w:r>
+        <w:rPr>
+          <w:rStyle w:val="Forte"/>
+          <w:rFonts w:ascii="Arial" w:hAnsi="Arial" w:cs="Arial"/>
+          <w:b w:val="0"/>
+          <w:color w:val="0A0A0A"/>
+          <w:sz w:val="20"/>
+          <w:szCs w:val="20"/>
+          <w:shd w:val="clear" w:color="auto" w:fill="FFFFFF"/>
+        </w:rPr>
+        <w:t>Comprehensions</w:t>
+      </w:r>
+    </w:p>
+    <w:p>
+      <w:pPr>
+        <w:rPr>
+          <w:rFonts w:ascii="Arial" w:hAnsi="Arial" w:cs="Arial"/>
+          <w:sz w:val="24"/>
+        </w:rPr>
+      </w:pPr>
+      <w:r>
+        <w:rPr>
+          <w:rFonts w:ascii="Arial" w:hAnsi="Arial" w:cs="Arial"/>
+          <w:sz w:val="24"/>
+        </w:rPr>
+        <w:drawing>
+          <wp:inline distT="0" distB="0" distL="0" distR="0" wp14:anchorId="01C6E97A" wp14:editId="1B6C9D23">
+            <wp:extent cx="2880000" cy="317891"/>
+            <wp:effectExtent l="0" t="0" r="0" b="6350"/>
+            <wp:docPr id="18" name="Imagem 18"/>
+            <wp:cNvGraphicFramePr>
+              <a:graphicFrameLocks xmlns:a="http://schemas.openxmlformats.org/drawingml/2006/main" noChangeAspect="1"/>
+            </wp:cNvGraphicFramePr>
+            <a:graphic xmlns:a="http://schemas.openxmlformats.org/drawingml/2006/main">
+              <a:graphicData uri="http://schemas.openxmlformats.org/drawingml/2006/picture">
+                <pic:pic xmlns:pic="http://schemas.openxmlformats.org/drawingml/2006/picture">
+                  <pic:nvPicPr>
+                    <pic:cNvPr id="1" name=""/>
+                    <pic:cNvPicPr/>
+                  </pic:nvPicPr>
+                  <pic:blipFill>
+                    <a:blip r:embed="rId24"/>
+                    <a:stretch>
+                      <a:fillRect/>
+                    </a:stretch>
+                  </pic:blipFill>
+                  <pic:spPr>
+                    <a:xfrm>
+                      <a:off x="0" y="0"/>
+                      <a:ext cx="2880000" cy="317891"/>
+                    </a:xfrm>
+                    <a:prstGeom prst="rect">
+                      <a:avLst/>
+                    </a:prstGeom>
+                  </pic:spPr>
+                </pic:pic>
+              </a:graphicData>
+            </a:graphic>
+          </wp:inline>
+        </w:drawing>
+      </w:r>
+    </w:p>
+    <w:p>
+      <w:pPr>
+        <w:rPr>
+          <w:rFonts w:ascii="Arial" w:hAnsi="Arial" w:cs="Arial"/>
+          <w:b/>
+          <w:sz w:val="24"/>
+          <w:u w:val="single"/>
+        </w:rPr>
+      </w:pPr>
+      <w:r>
+        <w:rPr>
+          <w:rFonts w:ascii="Arial" w:hAnsi="Arial" w:cs="Arial"/>
+          <w:b/>
+          <w:sz w:val="24"/>
+          <w:u w:val="single"/>
+        </w:rPr>
+        <w:t>Método da classe list:</w:t>
+      </w:r>
+    </w:p>
+    <w:p>
+      <w:pPr>
+        <w:pStyle w:val="PargrafodaLista"/>
+        <w:numPr>
+          <w:ilvl w:val="0"/>
+          <w:numId w:val="20"/>
+        </w:numPr>
+        <w:rPr>
+          <w:rFonts w:ascii="Arial" w:hAnsi="Arial" w:cs="Arial"/>
+          <w:sz w:val="24"/>
+          <w:u w:val="single"/>
+        </w:rPr>
+      </w:pPr>
+      <w:r>
+        <w:rPr>
+          <w:rFonts w:ascii="Arial" w:hAnsi="Arial" w:cs="Arial"/>
+          <w:b/>
+          <w:sz w:val="24"/>
+        </w:rPr>
+        <w:lastRenderedPageBreak/>
+        <w:t xml:space="preserve">append: </w:t>
+      </w:r>
+      <w:r>
+        <w:rPr>
+          <w:rFonts w:ascii="Arial" w:hAnsi="Arial" w:cs="Arial"/>
+          <w:sz w:val="24"/>
+        </w:rPr>
+        <w:t xml:space="preserve">adiciona elemento </w:t>
+      </w:r>
+      <w:r>
+        <w:rPr>
+          <w:rFonts w:ascii="Arial" w:hAnsi="Arial" w:cs="Arial"/>
+          <w:sz w:val="24"/>
+        </w:rPr>
+        <w:t>na última posição da</w:t>
+      </w:r>
+      <w:r>
+        <w:rPr>
+          <w:rFonts w:ascii="Arial" w:hAnsi="Arial" w:cs="Arial"/>
+          <w:sz w:val="24"/>
+        </w:rPr>
+        <w:t xml:space="preserve"> lista -&gt; lista.append(</w:t>
+      </w:r>
+      <w:r>
+        <w:rPr>
+          <w:rFonts w:ascii="Arial" w:hAnsi="Arial" w:cs="Arial"/>
+          <w:sz w:val="24"/>
+        </w:rPr>
+        <w:t>item</w:t>
+      </w:r>
+      <w:r>
+        <w:rPr>
+          <w:rFonts w:ascii="Arial" w:hAnsi="Arial" w:cs="Arial"/>
+          <w:sz w:val="24"/>
+        </w:rPr>
+        <w:t>);</w:t>
+      </w:r>
+    </w:p>
+    <w:p>
+      <w:pPr>
+        <w:pStyle w:val="PargrafodaLista"/>
+        <w:numPr>
+          <w:ilvl w:val="0"/>
+          <w:numId w:val="20"/>
+        </w:numPr>
+        <w:rPr>
+          <w:rFonts w:ascii="Arial" w:hAnsi="Arial" w:cs="Arial"/>
+          <w:sz w:val="24"/>
+          <w:u w:val="single"/>
+        </w:rPr>
+      </w:pPr>
+      <w:r>
+        <w:rPr>
+          <w:rFonts w:ascii="Arial" w:hAnsi="Arial" w:cs="Arial"/>
+          <w:b/>
+          <w:sz w:val="24"/>
+        </w:rPr>
+        <w:t xml:space="preserve">clear: </w:t>
+      </w:r>
+      <w:r>
+        <w:rPr>
+          <w:rFonts w:ascii="Arial" w:hAnsi="Arial" w:cs="Arial"/>
+          <w:sz w:val="24"/>
+        </w:rPr>
+        <w:t>limpa a lista -&gt; lista.clear();</w:t>
+      </w:r>
+    </w:p>
+    <w:p>
+      <w:pPr>
+        <w:pStyle w:val="PargrafodaLista"/>
+        <w:numPr>
+          <w:ilvl w:val="0"/>
+          <w:numId w:val="20"/>
+        </w:numPr>
+        <w:rPr>
+          <w:rFonts w:ascii="Arial" w:hAnsi="Arial" w:cs="Arial"/>
+          <w:sz w:val="24"/>
+          <w:u w:val="single"/>
+        </w:rPr>
+      </w:pPr>
+      <w:r>
+        <w:rPr>
+          <w:rFonts w:ascii="Arial" w:hAnsi="Arial" w:cs="Arial"/>
+          <w:b/>
+          <w:sz w:val="24"/>
+        </w:rPr>
+        <w:t>copy:</w:t>
+      </w:r>
+      <w:r>
+        <w:rPr>
+          <w:rFonts w:ascii="Arial" w:hAnsi="Arial" w:cs="Arial"/>
+          <w:sz w:val="24"/>
+        </w:rPr>
+        <w:t xml:space="preserve"> faz uma cópia da lista, é igual, porém é outra instância -&gt; lista.copy();</w:t>
+      </w:r>
+    </w:p>
+    <w:p>
+      <w:pPr>
+        <w:pStyle w:val="PargrafodaLista"/>
+        <w:numPr>
+          <w:ilvl w:val="0"/>
+          <w:numId w:val="20"/>
+        </w:numPr>
+        <w:rPr>
+          <w:rFonts w:ascii="Arial" w:hAnsi="Arial" w:cs="Arial"/>
+          <w:sz w:val="24"/>
+          <w:u w:val="single"/>
+        </w:rPr>
+      </w:pPr>
+      <w:r>
+        <w:rPr>
+          <w:rFonts w:ascii="Arial" w:hAnsi="Arial" w:cs="Arial"/>
+          <w:b/>
+          <w:sz w:val="24"/>
+        </w:rPr>
+        <w:t>count:</w:t>
+      </w:r>
+      <w:r>
+        <w:rPr>
+          <w:rFonts w:ascii="Arial" w:hAnsi="Arial" w:cs="Arial"/>
+          <w:sz w:val="24"/>
+        </w:rPr>
+        <w:t xml:space="preserve"> serve para contar quantas vezes determinado item aparece na lista -&gt; lista.count(item);</w:t>
+      </w:r>
+    </w:p>
+    <w:p>
+      <w:pPr>
+        <w:pStyle w:val="PargrafodaLista"/>
+        <w:numPr>
+          <w:ilvl w:val="0"/>
+          <w:numId w:val="20"/>
+        </w:numPr>
+        <w:rPr>
+          <w:rFonts w:ascii="Arial" w:hAnsi="Arial" w:cs="Arial"/>
+          <w:sz w:val="24"/>
+          <w:u w:val="single"/>
+        </w:rPr>
+      </w:pPr>
+      <w:r>
+        <w:rPr>
+          <w:rFonts w:ascii="Arial" w:hAnsi="Arial" w:cs="Arial"/>
+          <w:b/>
+          <w:sz w:val="24"/>
+        </w:rPr>
+        <w:t>extend:</w:t>
+      </w:r>
+      <w:r>
+        <w:rPr>
+          <w:rFonts w:ascii="Arial" w:hAnsi="Arial" w:cs="Arial"/>
+          <w:sz w:val="24"/>
+        </w:rPr>
+        <w:t xml:space="preserve"> serve para ‘mergiar’ duas listas. Por exemplo, existe uma lista e vc quer adicionar outros itens dentro(lista) dela -&gt; lista.extend([item, item]);</w:t>
+      </w:r>
+    </w:p>
+    <w:p>
+      <w:pPr>
+        <w:pStyle w:val="PargrafodaLista"/>
+        <w:numPr>
+          <w:ilvl w:val="0"/>
+          <w:numId w:val="20"/>
+        </w:numPr>
+        <w:rPr>
+          <w:rFonts w:ascii="Arial" w:hAnsi="Arial" w:cs="Arial"/>
+          <w:sz w:val="24"/>
+          <w:u w:val="single"/>
+        </w:rPr>
+      </w:pPr>
+      <w:r>
+        <w:rPr>
+          <w:rFonts w:ascii="Arial" w:hAnsi="Arial" w:cs="Arial"/>
+          <w:b/>
+          <w:sz w:val="24"/>
+        </w:rPr>
+        <w:t>index:</w:t>
+      </w:r>
+      <w:r>
+        <w:rPr>
+          <w:rFonts w:ascii="Arial" w:hAnsi="Arial" w:cs="Arial"/>
+          <w:sz w:val="24"/>
+        </w:rPr>
+        <w:t xml:space="preserve"> mostra qual o primeiro índice que aparece</w:t>
+      </w:r>
+      <w:r>
+        <w:rPr>
+          <w:rFonts w:ascii="Arial" w:hAnsi="Arial" w:cs="Arial"/>
+          <w:sz w:val="24"/>
+        </w:rPr>
+        <w:t xml:space="preserve"> o item passado -&gt; lista.index(item);</w:t>
+      </w:r>
+    </w:p>
+    <w:p>
+      <w:pPr>
+        <w:pStyle w:val="PargrafodaLista"/>
+        <w:numPr>
+          <w:ilvl w:val="0"/>
+          <w:numId w:val="20"/>
+        </w:numPr>
+        <w:rPr>
+          <w:rFonts w:ascii="Arial" w:hAnsi="Arial" w:cs="Arial"/>
+          <w:sz w:val="24"/>
+          <w:u w:val="single"/>
+        </w:rPr>
+      </w:pPr>
+      <w:r>
+        <w:rPr>
+          <w:rFonts w:ascii="Arial" w:hAnsi="Arial" w:cs="Arial"/>
+          <w:b/>
+          <w:sz w:val="24"/>
+        </w:rPr>
+        <w:t>pop:</w:t>
+      </w:r>
+      <w:r>
+        <w:rPr>
+          <w:rFonts w:ascii="Arial" w:hAnsi="Arial" w:cs="Arial"/>
+          <w:sz w:val="24"/>
+        </w:rPr>
+        <w:t xml:space="preserve"> retira o último item da lista -&gt; lista.pop()</w:t>
+      </w:r>
+      <w:r>
+        <w:rPr>
+          <w:rFonts w:ascii="Arial" w:hAnsi="Arial" w:cs="Arial"/>
+          <w:sz w:val="24"/>
+        </w:rPr>
+        <w:t>. Ou passando qual o índice do elemento a ser retirado -&gt; lista.pop(1);</w:t>
+      </w:r>
+    </w:p>
+    <w:p>
+      <w:pPr>
+        <w:pStyle w:val="PargrafodaLista"/>
+        <w:numPr>
+          <w:ilvl w:val="0"/>
+          <w:numId w:val="20"/>
+        </w:numPr>
+        <w:rPr>
+          <w:rFonts w:ascii="Arial" w:hAnsi="Arial" w:cs="Arial"/>
+          <w:sz w:val="24"/>
+          <w:u w:val="single"/>
+        </w:rPr>
+      </w:pPr>
+      <w:r>
+        <w:rPr>
+          <w:rFonts w:ascii="Arial" w:hAnsi="Arial" w:cs="Arial"/>
+          <w:b/>
+          <w:sz w:val="24"/>
+        </w:rPr>
+        <w:t>remove:</w:t>
+      </w:r>
+      <w:r>
+        <w:rPr>
+          <w:rFonts w:ascii="Arial" w:hAnsi="Arial" w:cs="Arial"/>
+          <w:sz w:val="24"/>
+        </w:rPr>
+        <w:t xml:space="preserve"> remove o elemento passado. Se houver mais de uma ocorrência do mesmo item, vai ser removido a primeira incidência encontrada do elemento -&gt; lista.remove(item);</w:t>
+      </w:r>
+    </w:p>
+    <w:p>
+      <w:pPr>
+        <w:pStyle w:val="PargrafodaLista"/>
+        <w:numPr>
+          <w:ilvl w:val="0"/>
+          <w:numId w:val="20"/>
+        </w:numPr>
+        <w:rPr>
+          <w:rFonts w:ascii="Arial" w:hAnsi="Arial" w:cs="Arial"/>
+          <w:sz w:val="24"/>
+          <w:u w:val="single"/>
+        </w:rPr>
+      </w:pPr>
+      <w:r>
+        <w:rPr>
+          <w:rFonts w:ascii="Arial" w:hAnsi="Arial" w:cs="Arial"/>
+          <w:b/>
+          <w:sz w:val="24"/>
+        </w:rPr>
+        <w:t xml:space="preserve">reverse: </w:t>
+      </w:r>
+      <w:r>
+        <w:rPr>
+          <w:rFonts w:ascii="Arial" w:hAnsi="Arial" w:cs="Arial"/>
+          <w:sz w:val="24"/>
+        </w:rPr>
+        <w:t>serve para transpôr a lista, ou seja, espelhar ela -&gt; lista.reverse():</w:t>
+      </w:r>
+      <w:r>
+        <w:rPr>
+          <w:rFonts w:ascii="Arial" w:hAnsi="Arial" w:cs="Arial"/>
+          <w:sz w:val="24"/>
+        </w:rPr>
+        <w:drawing>
+          <wp:inline distT="0" distB="0" distL="0" distR="0" wp14:anchorId="2E286CC0" wp14:editId="1FF6C678">
+            <wp:extent cx="2160000" cy="469618"/>
+            <wp:effectExtent l="0" t="0" r="0" b="6985"/>
+            <wp:docPr id="19" name="Imagem 19"/>
+            <wp:cNvGraphicFramePr>
+              <a:graphicFrameLocks xmlns:a="http://schemas.openxmlformats.org/drawingml/2006/main" noChangeAspect="1"/>
+            </wp:cNvGraphicFramePr>
+            <a:graphic xmlns:a="http://schemas.openxmlformats.org/drawingml/2006/main">
+              <a:graphicData uri="http://schemas.openxmlformats.org/drawingml/2006/picture">
+                <pic:pic xmlns:pic="http://schemas.openxmlformats.org/drawingml/2006/picture">
+                  <pic:nvPicPr>
+                    <pic:cNvPr id="1" name=""/>
+                    <pic:cNvPicPr/>
+                  </pic:nvPicPr>
+                  <pic:blipFill>
+                    <a:blip r:embed="rId25"/>
+                    <a:stretch>
+                      <a:fillRect/>
+                    </a:stretch>
+                  </pic:blipFill>
+                  <pic:spPr>
+                    <a:xfrm>
+                      <a:off x="0" y="0"/>
+                      <a:ext cx="2160000" cy="469618"/>
+                    </a:xfrm>
+                    <a:prstGeom prst="rect">
+                      <a:avLst/>
+                    </a:prstGeom>
+                  </pic:spPr>
+                </pic:pic>
+              </a:graphicData>
+            </a:graphic>
+          </wp:inline>
+        </w:drawing>
+      </w:r>
+    </w:p>
+    <w:p>
+      <w:pPr>
+        <w:pStyle w:val="PargrafodaLista"/>
+        <w:numPr>
+          <w:ilvl w:val="0"/>
+          <w:numId w:val="20"/>
+        </w:numPr>
+        <w:rPr>
+          <w:rFonts w:ascii="Arial" w:hAnsi="Arial" w:cs="Arial"/>
+          <w:sz w:val="24"/>
+          <w:u w:val="single"/>
+        </w:rPr>
+      </w:pPr>
+      <w:r>
+        <w:rPr>
+          <w:rFonts w:ascii="Arial" w:hAnsi="Arial" w:cs="Arial"/>
+          <w:b/>
+          <w:sz w:val="24"/>
+        </w:rPr>
+        <w:t>sort:</w:t>
+      </w:r>
+      <w:r>
+        <w:rPr>
+          <w:rFonts w:ascii="Arial" w:hAnsi="Arial" w:cs="Arial"/>
+          <w:sz w:val="24"/>
+        </w:rPr>
+        <w:t xml:space="preserve"> serve para ordenar a lista. Por padrão, ordena em ordem alfabética -&gt; lista.sort</w:t>
+      </w:r>
+      <w:r>
+        <w:rPr>
+          <w:rFonts w:ascii="Arial" w:hAnsi="Arial" w:cs="Arial"/>
+          <w:sz w:val="24"/>
+        </w:rPr>
+        <w:t>()</w:t>
+      </w:r>
+      <w:r>
+        <w:rPr>
+          <w:rFonts w:ascii="Arial" w:hAnsi="Arial" w:cs="Arial"/>
+          <w:sz w:val="24"/>
+        </w:rPr>
+        <w:t>. É possível passar argumento para o método: reverse e key.</w:t>
+      </w:r>
+    </w:p>
+    <w:p>
+      <w:pPr>
+        <w:pStyle w:val="PargrafodaLista"/>
+        <w:numPr>
+          <w:ilvl w:val="1"/>
+          <w:numId w:val="20"/>
+        </w:numPr>
+        <w:rPr>
+          <w:rFonts w:ascii="Arial" w:hAnsi="Arial" w:cs="Arial"/>
+          <w:sz w:val="24"/>
+          <w:u w:val="single"/>
+        </w:rPr>
+      </w:pPr>
+      <w:r>
+        <w:rPr>
+          <w:rFonts w:ascii="Arial" w:hAnsi="Arial" w:cs="Arial"/>
+          <w:b/>
+          <w:sz w:val="24"/>
+        </w:rPr>
+        <w:t>r</w:t>
+      </w:r>
+      <w:r>
+        <w:rPr>
+          <w:rFonts w:ascii="Arial" w:hAnsi="Arial" w:cs="Arial"/>
+          <w:b/>
+          <w:sz w:val="24"/>
+        </w:rPr>
+        <w:t>everse:</w:t>
+      </w:r>
+      <w:r>
+        <w:rPr>
+          <w:rFonts w:ascii="Arial" w:hAnsi="Arial" w:cs="Arial"/>
+          <w:sz w:val="24"/>
+        </w:rPr>
+        <w:t xml:space="preserve"> </w:t>
+      </w:r>
+      <w:r>
+        <w:rPr>
+          <w:rFonts w:ascii="Arial" w:hAnsi="Arial" w:cs="Arial"/>
+          <w:sz w:val="24"/>
+        </w:rPr>
+        <w:t>pega o ordenamento padrão e inverte(espelha) -&gt; lista.sort(reverse=True);</w:t>
+      </w:r>
+    </w:p>
+    <w:p>
+      <w:pPr>
+        <w:pStyle w:val="PargrafodaLista"/>
+        <w:numPr>
+          <w:ilvl w:val="1"/>
+          <w:numId w:val="20"/>
+        </w:numPr>
+        <w:rPr>
+          <w:rFonts w:ascii="Arial" w:hAnsi="Arial" w:cs="Arial"/>
+          <w:sz w:val="24"/>
+          <w:u w:val="single"/>
+        </w:rPr>
+      </w:pPr>
+      <w:r>
+        <w:rPr>
+          <w:rFonts w:ascii="Arial" w:hAnsi="Arial" w:cs="Arial"/>
+          <w:b/>
+          <w:sz w:val="24"/>
+        </w:rPr>
+        <w:t>key:</w:t>
+      </w:r>
+      <w:r>
+        <w:rPr>
+          <w:rFonts w:ascii="Arial" w:hAnsi="Arial" w:cs="Arial"/>
+          <w:sz w:val="24"/>
+        </w:rPr>
+        <w:t xml:space="preserve"> usado quando se quer ordenar de outra forma, sem ser alfabética;</w:t>
+      </w:r>
+      <w:r>
+        <w:rPr>
+          <w:noProof/>
+          <w:lang w:eastAsia="pt-BR"/>
+        </w:rPr>
+        <w:t xml:space="preserve"> </w:t>
+      </w:r>
+      <w:r>
+        <w:rPr>
+          <w:rFonts w:ascii="Arial" w:hAnsi="Arial" w:cs="Arial"/>
+          <w:sz w:val="24"/>
+        </w:rPr>
+        <w:drawing>
+          <wp:inline distT="0" distB="0" distL="0" distR="0" wp14:anchorId="1AAED091" wp14:editId="7CD1E8D4">
+            <wp:extent cx="2880000" cy="1079598"/>
+            <wp:effectExtent l="0" t="0" r="0" b="6350"/>
+            <wp:docPr id="20" name="Imagem 20"/>
+            <wp:cNvGraphicFramePr>
+              <a:graphicFrameLocks xmlns:a="http://schemas.openxmlformats.org/drawingml/2006/main" noChangeAspect="1"/>
+            </wp:cNvGraphicFramePr>
+            <a:graphic xmlns:a="http://schemas.openxmlformats.org/drawingml/2006/main">
+              <a:graphicData uri="http://schemas.openxmlformats.org/drawingml/2006/picture">
+                <pic:pic xmlns:pic="http://schemas.openxmlformats.org/drawingml/2006/picture">
+                  <pic:nvPicPr>
+                    <pic:cNvPr id="1" name=""/>
+                    <pic:cNvPicPr/>
+                  </pic:nvPicPr>
+                  <pic:blipFill>
+                    <a:blip r:embed="rId26"/>
+                    <a:stretch>
+                      <a:fillRect/>
+                    </a:stretch>
+                  </pic:blipFill>
+                  <pic:spPr>
+                    <a:xfrm>
+                      <a:off x="0" y="0"/>
+                      <a:ext cx="2880000" cy="1079598"/>
+                    </a:xfrm>
+                    <a:prstGeom prst="rect">
+                      <a:avLst/>
+                    </a:prstGeom>
+                  </pic:spPr>
+                </pic:pic>
+              </a:graphicData>
+            </a:graphic>
+          </wp:inline>
+        </w:drawing>
+      </w:r>
+    </w:p>
+    <w:p>
+      <w:pPr>
+        <w:pStyle w:val="PargrafodaLista"/>
+        <w:numPr>
+          <w:ilvl w:val="0"/>
+          <w:numId w:val="20"/>
+        </w:numPr>
+        <w:rPr>
+          <w:rFonts w:ascii="Arial" w:hAnsi="Arial" w:cs="Arial"/>
+          <w:sz w:val="24"/>
+          <w:u w:val="single"/>
+        </w:rPr>
+      </w:pPr>
+      <w:r>
+        <w:rPr>
+          <w:rFonts w:ascii="Arial" w:hAnsi="Arial" w:cs="Arial"/>
+          <w:b/>
+          <w:sz w:val="24"/>
+        </w:rPr>
+        <w:t>len:</w:t>
+      </w:r>
+      <w:r>
+        <w:rPr>
+          <w:rFonts w:ascii="Arial" w:hAnsi="Arial" w:cs="Arial"/>
+          <w:sz w:val="24"/>
+        </w:rPr>
+        <w:t xml:space="preserve"> serve para ver o tamanho da lista, ou seja, quantos elementos ela tem -&gt; lista.len();</w:t>
+      </w:r>
+    </w:p>
+    <w:p>
+      <w:pPr>
+        <w:pStyle w:val="PargrafodaLista"/>
+        <w:numPr>
+          <w:ilvl w:val="0"/>
+          <w:numId w:val="20"/>
+        </w:numPr>
+        <w:rPr>
+          <w:rFonts w:ascii="Arial" w:hAnsi="Arial" w:cs="Arial"/>
+          <w:sz w:val="24"/>
+          <w:u w:val="single"/>
+        </w:rPr>
+      </w:pPr>
+      <w:r>
+        <w:rPr>
+          <w:rFonts w:ascii="Arial" w:hAnsi="Arial" w:cs="Arial"/>
+          <w:b/>
+          <w:sz w:val="24"/>
+        </w:rPr>
+        <w:t>sorted:</w:t>
+      </w:r>
+      <w:r>
+        <w:rPr>
+          <w:rFonts w:ascii="Arial" w:hAnsi="Arial" w:cs="Arial"/>
+          <w:sz w:val="24"/>
+        </w:rPr>
+        <w:t xml:space="preserve"> função build in. Também serve para ordenção e também é possível utilizar a passagem de parâmetros. A diferença é que o </w:t>
+      </w:r>
+      <w:r>
+        <w:rPr>
+          <w:rFonts w:ascii="Arial" w:hAnsi="Arial" w:cs="Arial"/>
+          <w:b/>
+          <w:sz w:val="24"/>
+        </w:rPr>
+        <w:t>sorted</w:t>
+      </w:r>
+      <w:r>
+        <w:rPr>
+          <w:rFonts w:ascii="Arial" w:hAnsi="Arial" w:cs="Arial"/>
+          <w:sz w:val="24"/>
+        </w:rPr>
+        <w:t xml:space="preserve"> é uma função própria da linguagem e o </w:t>
+      </w:r>
+      <w:r>
+        <w:rPr>
+          <w:rFonts w:ascii="Arial" w:hAnsi="Arial" w:cs="Arial"/>
+          <w:b/>
+          <w:sz w:val="24"/>
+        </w:rPr>
+        <w:t>sort</w:t>
+      </w:r>
+      <w:r>
+        <w:rPr>
+          <w:rFonts w:ascii="Arial" w:hAnsi="Arial" w:cs="Arial"/>
+          <w:sz w:val="24"/>
+        </w:rPr>
+        <w:t xml:space="preserve"> é um método para manuseio de listas.              </w:t>
       </w:r>
       <w:bookmarkStart w:id="0" w:name="_GoBack"/>
       <w:bookmarkEnd w:id="0"/>
+      <w:r>
+        <w:rPr>
+          <w:rFonts w:ascii="Arial" w:hAnsi="Arial" w:cs="Arial"/>
+          <w:sz w:val="24"/>
+        </w:rPr>
+        <w:drawing>
+          <wp:inline distT="0" distB="0" distL="0" distR="0" wp14:anchorId="72F14CA0" wp14:editId="53C33214">
+            <wp:extent cx="2880000" cy="662518"/>
+            <wp:effectExtent l="0" t="0" r="0" b="4445"/>
+            <wp:docPr id="21" name="Imagem 21"/>
+            <wp:cNvGraphicFramePr>
+              <a:graphicFrameLocks xmlns:a="http://schemas.openxmlformats.org/drawingml/2006/main" noChangeAspect="1"/>
+            </wp:cNvGraphicFramePr>
+            <a:graphic xmlns:a="http://schemas.openxmlformats.org/drawingml/2006/main">
+              <a:graphicData uri="http://schemas.openxmlformats.org/drawingml/2006/picture">
+                <pic:pic xmlns:pic="http://schemas.openxmlformats.org/drawingml/2006/picture">
+                  <pic:nvPicPr>
+                    <pic:cNvPr id="1" name=""/>
+                    <pic:cNvPicPr/>
+                  </pic:nvPicPr>
+                  <pic:blipFill>
+                    <a:blip r:embed="rId27"/>
+                    <a:stretch>
+                      <a:fillRect/>
+                    </a:stretch>
+                  </pic:blipFill>
+                  <pic:spPr>
+                    <a:xfrm>
+                      <a:off x="0" y="0"/>
+                      <a:ext cx="2880000" cy="662518"/>
+                    </a:xfrm>
+                    <a:prstGeom prst="rect">
+                      <a:avLst/>
+                    </a:prstGeom>
+                  </pic:spPr>
+                </pic:pic>
+              </a:graphicData>
+            </a:graphic>
+          </wp:inline>
+        </w:drawing>
+      </w:r>
     </w:p>
     <w:p>
       <w:pPr>
         <w:pStyle w:val="Ttulo2"/>
       </w:pPr>
       <w:r>
-        <w:t>Trabalhando com Listas em Python</w:t>
+        <w:t>Conhecendo Tuplas em Python</w:t>
       </w:r>
     </w:p>
     <w:p>
@@ -4036,7 +5950,7 @@
         <w:pStyle w:val="Ttulo2"/>
       </w:pPr>
       <w:r>
-        <w:t>Conhecendo Tuplas em Python</w:t>
+        <w:t>Explorando Conjuntos em Pyhton</w:t>
       </w:r>
     </w:p>
     <w:p>
@@ -4059,7 +5973,7 @@
         <w:pStyle w:val="Ttulo2"/>
       </w:pPr>
       <w:r>
-        <w:t>Explorando Conjuntos em Pyhton</w:t>
+        <w:t>Aprendendo a Utilizar Dicionários em Python</w:t>
       </w:r>
     </w:p>
     <w:p>
@@ -4082,7 +5996,7 @@
         <w:pStyle w:val="Ttulo2"/>
       </w:pPr>
       <w:r>
-        <w:t>Aprendendo a Utilizar Dicionários em Python</w:t>
+        <w:t>Dominando Funções em Python</w:t>
       </w:r>
     </w:p>
     <w:p>
@@ -4105,7 +6019,7 @@
         <w:pStyle w:val="Ttulo2"/>
       </w:pPr>
       <w:r>
-        <w:t>Dominando Funções em Python</w:t>
+        <w:t>Desafios de Código: Aperfeiçoando Sua Lógica e Pensamento Computacional</w:t>
       </w:r>
     </w:p>
     <w:p>
@@ -4128,7 +6042,7 @@
         <w:pStyle w:val="Ttulo2"/>
       </w:pPr>
       <w:r>
-        <w:t>Desafios de Código: Aperfeiçoando Sua Lógica e Pensamento Computacional</w:t>
+        <w:t>Resolvendo Cálculos com Python</w:t>
       </w:r>
     </w:p>
     <w:p>
@@ -4148,29 +6062,6 @@
     </w:p>
     <w:p>
       <w:pPr>
-        <w:pStyle w:val="Ttulo2"/>
-      </w:pPr>
-      <w:r>
-        <w:t>Resolvendo Cálculos com Python</w:t>
-      </w:r>
-    </w:p>
-    <w:p>
-      <w:pPr>
-        <w:rPr>
-          <w:rFonts w:ascii="Arial" w:hAnsi="Arial" w:cs="Arial"/>
-          <w:sz w:val="24"/>
-        </w:rPr>
-      </w:pPr>
-      <w:r>
-        <w:rPr>
-          <w:rFonts w:ascii="Arial" w:hAnsi="Arial" w:cs="Arial"/>
-          <w:sz w:val="24"/>
-        </w:rPr>
-        <w:t>-</w:t>
-      </w:r>
-    </w:p>
-    <w:p>
-      <w:pPr>
         <w:rPr>
           <w:rFonts w:ascii="Arial" w:hAnsi="Arial" w:cs="Arial"/>
           <w:sz w:val="24"/>
@@ -4182,6 +6073,7 @@
         <w:pStyle w:val="Ttulo1"/>
       </w:pPr>
       <w:r>
+        <w:lastRenderedPageBreak/>
         <w:t>Introdução a Banco de Dados Relacionais e ETL</w:t>
       </w:r>
     </w:p>
@@ -5062,6 +6954,119 @@
     </w:lvl>
   </w:abstractNum>
   <w:abstractNum w:abstractNumId="7" w15:restartNumberingAfterBreak="0">
+    <w:nsid w:val="458B24EC"/>
+    <w:multiLevelType w:val="hybridMultilevel"/>
+    <w:tmpl w:val="49107D0C"/>
+    <w:lvl w:ilvl="0" w:tplc="04160001">
+      <w:start w:val="1"/>
+      <w:numFmt w:val="bullet"/>
+      <w:lvlText w:val=""/>
+      <w:lvlJc w:val="left"/>
+      <w:pPr>
+        <w:ind w:left="720" w:hanging="360"/>
+      </w:pPr>
+      <w:rPr>
+        <w:rFonts w:ascii="Symbol" w:hAnsi="Symbol" w:hint="default"/>
+      </w:rPr>
+    </w:lvl>
+    <w:lvl w:ilvl="1" w:tplc="04160003">
+      <w:start w:val="1"/>
+      <w:numFmt w:val="bullet"/>
+      <w:lvlText w:val="o"/>
+      <w:lvlJc w:val="left"/>
+      <w:pPr>
+        <w:ind w:left="1440" w:hanging="360"/>
+      </w:pPr>
+      <w:rPr>
+        <w:rFonts w:ascii="Courier New" w:hAnsi="Courier New" w:cs="Courier New" w:hint="default"/>
+      </w:rPr>
+    </w:lvl>
+    <w:lvl w:ilvl="2" w:tplc="04160005" w:tentative="1">
+      <w:start w:val="1"/>
+      <w:numFmt w:val="bullet"/>
+      <w:lvlText w:val=""/>
+      <w:lvlJc w:val="left"/>
+      <w:pPr>
+        <w:ind w:left="2160" w:hanging="360"/>
+      </w:pPr>
+      <w:rPr>
+        <w:rFonts w:ascii="Wingdings" w:hAnsi="Wingdings" w:hint="default"/>
+      </w:rPr>
+    </w:lvl>
+    <w:lvl w:ilvl="3" w:tplc="04160001" w:tentative="1">
+      <w:start w:val="1"/>
+      <w:numFmt w:val="bullet"/>
+      <w:lvlText w:val=""/>
+      <w:lvlJc w:val="left"/>
+      <w:pPr>
+        <w:ind w:left="2880" w:hanging="360"/>
+      </w:pPr>
+      <w:rPr>
+        <w:rFonts w:ascii="Symbol" w:hAnsi="Symbol" w:hint="default"/>
+      </w:rPr>
+    </w:lvl>
+    <w:lvl w:ilvl="4" w:tplc="04160003" w:tentative="1">
+      <w:start w:val="1"/>
+      <w:numFmt w:val="bullet"/>
+      <w:lvlText w:val="o"/>
+      <w:lvlJc w:val="left"/>
+      <w:pPr>
+        <w:ind w:left="3600" w:hanging="360"/>
+      </w:pPr>
+      <w:rPr>
+        <w:rFonts w:ascii="Courier New" w:hAnsi="Courier New" w:cs="Courier New" w:hint="default"/>
+      </w:rPr>
+    </w:lvl>
+    <w:lvl w:ilvl="5" w:tplc="04160005" w:tentative="1">
+      <w:start w:val="1"/>
+      <w:numFmt w:val="bullet"/>
+      <w:lvlText w:val=""/>
+      <w:lvlJc w:val="left"/>
+      <w:pPr>
+        <w:ind w:left="4320" w:hanging="360"/>
+      </w:pPr>
+      <w:rPr>
+        <w:rFonts w:ascii="Wingdings" w:hAnsi="Wingdings" w:hint="default"/>
+      </w:rPr>
+    </w:lvl>
+    <w:lvl w:ilvl="6" w:tplc="04160001" w:tentative="1">
+      <w:start w:val="1"/>
+      <w:numFmt w:val="bullet"/>
+      <w:lvlText w:val=""/>
+      <w:lvlJc w:val="left"/>
+      <w:pPr>
+        <w:ind w:left="5040" w:hanging="360"/>
+      </w:pPr>
+      <w:rPr>
+        <w:rFonts w:ascii="Symbol" w:hAnsi="Symbol" w:hint="default"/>
+      </w:rPr>
+    </w:lvl>
+    <w:lvl w:ilvl="7" w:tplc="04160003" w:tentative="1">
+      <w:start w:val="1"/>
+      <w:numFmt w:val="bullet"/>
+      <w:lvlText w:val="o"/>
+      <w:lvlJc w:val="left"/>
+      <w:pPr>
+        <w:ind w:left="5760" w:hanging="360"/>
+      </w:pPr>
+      <w:rPr>
+        <w:rFonts w:ascii="Courier New" w:hAnsi="Courier New" w:cs="Courier New" w:hint="default"/>
+      </w:rPr>
+    </w:lvl>
+    <w:lvl w:ilvl="8" w:tplc="04160005" w:tentative="1">
+      <w:start w:val="1"/>
+      <w:numFmt w:val="bullet"/>
+      <w:lvlText w:val=""/>
+      <w:lvlJc w:val="left"/>
+      <w:pPr>
+        <w:ind w:left="6480" w:hanging="360"/>
+      </w:pPr>
+      <w:rPr>
+        <w:rFonts w:ascii="Wingdings" w:hAnsi="Wingdings" w:hint="default"/>
+      </w:rPr>
+    </w:lvl>
+  </w:abstractNum>
+  <w:abstractNum w:abstractNumId="8" w15:restartNumberingAfterBreak="0">
     <w:nsid w:val="4A0B42E6"/>
     <w:multiLevelType w:val="hybridMultilevel"/>
     <w:tmpl w:val="897A8272"/>
@@ -5174,7 +7179,7 @@
       </w:rPr>
     </w:lvl>
   </w:abstractNum>
-  <w:abstractNum w:abstractNumId="8" w15:restartNumberingAfterBreak="0">
+  <w:abstractNum w:abstractNumId="9" w15:restartNumberingAfterBreak="0">
     <w:nsid w:val="4F506F18"/>
     <w:multiLevelType w:val="hybridMultilevel"/>
     <w:tmpl w:val="5936D404"/>
@@ -5287,7 +7292,7 @@
       </w:rPr>
     </w:lvl>
   </w:abstractNum>
-  <w:abstractNum w:abstractNumId="9" w15:restartNumberingAfterBreak="0">
+  <w:abstractNum w:abstractNumId="10" w15:restartNumberingAfterBreak="0">
     <w:nsid w:val="58C24EF6"/>
     <w:multiLevelType w:val="hybridMultilevel"/>
     <w:tmpl w:val="0B389DDE"/>
@@ -5400,7 +7405,7 @@
       </w:rPr>
     </w:lvl>
   </w:abstractNum>
-  <w:abstractNum w:abstractNumId="10" w15:restartNumberingAfterBreak="0">
+  <w:abstractNum w:abstractNumId="11" w15:restartNumberingAfterBreak="0">
     <w:nsid w:val="594F79A8"/>
     <w:multiLevelType w:val="hybridMultilevel"/>
     <w:tmpl w:val="FAD44D6C"/>
@@ -5513,7 +7518,7 @@
       </w:rPr>
     </w:lvl>
   </w:abstractNum>
-  <w:abstractNum w:abstractNumId="11" w15:restartNumberingAfterBreak="0">
+  <w:abstractNum w:abstractNumId="12" w15:restartNumberingAfterBreak="0">
     <w:nsid w:val="59567EAD"/>
     <w:multiLevelType w:val="hybridMultilevel"/>
     <w:tmpl w:val="D840BA48"/>
@@ -5626,7 +7631,120 @@
       </w:rPr>
     </w:lvl>
   </w:abstractNum>
-  <w:abstractNum w:abstractNumId="12" w15:restartNumberingAfterBreak="0">
+  <w:abstractNum w:abstractNumId="13" w15:restartNumberingAfterBreak="0">
+    <w:nsid w:val="60A26631"/>
+    <w:multiLevelType w:val="hybridMultilevel"/>
+    <w:tmpl w:val="42ECC93A"/>
+    <w:lvl w:ilvl="0" w:tplc="04160001">
+      <w:start w:val="1"/>
+      <w:numFmt w:val="bullet"/>
+      <w:lvlText w:val=""/>
+      <w:lvlJc w:val="left"/>
+      <w:pPr>
+        <w:ind w:left="720" w:hanging="360"/>
+      </w:pPr>
+      <w:rPr>
+        <w:rFonts w:ascii="Symbol" w:hAnsi="Symbol" w:hint="default"/>
+      </w:rPr>
+    </w:lvl>
+    <w:lvl w:ilvl="1" w:tplc="04160003" w:tentative="1">
+      <w:start w:val="1"/>
+      <w:numFmt w:val="bullet"/>
+      <w:lvlText w:val="o"/>
+      <w:lvlJc w:val="left"/>
+      <w:pPr>
+        <w:ind w:left="1440" w:hanging="360"/>
+      </w:pPr>
+      <w:rPr>
+        <w:rFonts w:ascii="Courier New" w:hAnsi="Courier New" w:cs="Courier New" w:hint="default"/>
+      </w:rPr>
+    </w:lvl>
+    <w:lvl w:ilvl="2" w:tplc="04160005" w:tentative="1">
+      <w:start w:val="1"/>
+      <w:numFmt w:val="bullet"/>
+      <w:lvlText w:val=""/>
+      <w:lvlJc w:val="left"/>
+      <w:pPr>
+        <w:ind w:left="2160" w:hanging="360"/>
+      </w:pPr>
+      <w:rPr>
+        <w:rFonts w:ascii="Wingdings" w:hAnsi="Wingdings" w:hint="default"/>
+      </w:rPr>
+    </w:lvl>
+    <w:lvl w:ilvl="3" w:tplc="04160001" w:tentative="1">
+      <w:start w:val="1"/>
+      <w:numFmt w:val="bullet"/>
+      <w:lvlText w:val=""/>
+      <w:lvlJc w:val="left"/>
+      <w:pPr>
+        <w:ind w:left="2880" w:hanging="360"/>
+      </w:pPr>
+      <w:rPr>
+        <w:rFonts w:ascii="Symbol" w:hAnsi="Symbol" w:hint="default"/>
+      </w:rPr>
+    </w:lvl>
+    <w:lvl w:ilvl="4" w:tplc="04160003" w:tentative="1">
+      <w:start w:val="1"/>
+      <w:numFmt w:val="bullet"/>
+      <w:lvlText w:val="o"/>
+      <w:lvlJc w:val="left"/>
+      <w:pPr>
+        <w:ind w:left="3600" w:hanging="360"/>
+      </w:pPr>
+      <w:rPr>
+        <w:rFonts w:ascii="Courier New" w:hAnsi="Courier New" w:cs="Courier New" w:hint="default"/>
+      </w:rPr>
+    </w:lvl>
+    <w:lvl w:ilvl="5" w:tplc="04160005" w:tentative="1">
+      <w:start w:val="1"/>
+      <w:numFmt w:val="bullet"/>
+      <w:lvlText w:val=""/>
+      <w:lvlJc w:val="left"/>
+      <w:pPr>
+        <w:ind w:left="4320" w:hanging="360"/>
+      </w:pPr>
+      <w:rPr>
+        <w:rFonts w:ascii="Wingdings" w:hAnsi="Wingdings" w:hint="default"/>
+      </w:rPr>
+    </w:lvl>
+    <w:lvl w:ilvl="6" w:tplc="04160001" w:tentative="1">
+      <w:start w:val="1"/>
+      <w:numFmt w:val="bullet"/>
+      <w:lvlText w:val=""/>
+      <w:lvlJc w:val="left"/>
+      <w:pPr>
+        <w:ind w:left="5040" w:hanging="360"/>
+      </w:pPr>
+      <w:rPr>
+        <w:rFonts w:ascii="Symbol" w:hAnsi="Symbol" w:hint="default"/>
+      </w:rPr>
+    </w:lvl>
+    <w:lvl w:ilvl="7" w:tplc="04160003" w:tentative="1">
+      <w:start w:val="1"/>
+      <w:numFmt w:val="bullet"/>
+      <w:lvlText w:val="o"/>
+      <w:lvlJc w:val="left"/>
+      <w:pPr>
+        <w:ind w:left="5760" w:hanging="360"/>
+      </w:pPr>
+      <w:rPr>
+        <w:rFonts w:ascii="Courier New" w:hAnsi="Courier New" w:cs="Courier New" w:hint="default"/>
+      </w:rPr>
+    </w:lvl>
+    <w:lvl w:ilvl="8" w:tplc="04160005" w:tentative="1">
+      <w:start w:val="1"/>
+      <w:numFmt w:val="bullet"/>
+      <w:lvlText w:val=""/>
+      <w:lvlJc w:val="left"/>
+      <w:pPr>
+        <w:ind w:left="6480" w:hanging="360"/>
+      </w:pPr>
+      <w:rPr>
+        <w:rFonts w:ascii="Wingdings" w:hAnsi="Wingdings" w:hint="default"/>
+      </w:rPr>
+    </w:lvl>
+  </w:abstractNum>
+  <w:abstractNum w:abstractNumId="14" w15:restartNumberingAfterBreak="0">
     <w:nsid w:val="64845858"/>
     <w:multiLevelType w:val="hybridMultilevel"/>
     <w:tmpl w:val="F6E424E4"/>
@@ -5739,7 +7857,7 @@
       </w:rPr>
     </w:lvl>
   </w:abstractNum>
-  <w:abstractNum w:abstractNumId="13" w15:restartNumberingAfterBreak="0">
+  <w:abstractNum w:abstractNumId="15" w15:restartNumberingAfterBreak="0">
     <w:nsid w:val="681C3BF7"/>
     <w:multiLevelType w:val="hybridMultilevel"/>
     <w:tmpl w:val="58343AFE"/>
@@ -5852,7 +7970,7 @@
       </w:rPr>
     </w:lvl>
   </w:abstractNum>
-  <w:abstractNum w:abstractNumId="14" w15:restartNumberingAfterBreak="0">
+  <w:abstractNum w:abstractNumId="16" w15:restartNumberingAfterBreak="0">
     <w:nsid w:val="6FCB0C2C"/>
     <w:multiLevelType w:val="hybridMultilevel"/>
     <w:tmpl w:val="4C9C6326"/>
@@ -5965,7 +8083,7 @@
       </w:rPr>
     </w:lvl>
   </w:abstractNum>
-  <w:abstractNum w:abstractNumId="15" w15:restartNumberingAfterBreak="0">
+  <w:abstractNum w:abstractNumId="17" w15:restartNumberingAfterBreak="0">
     <w:nsid w:val="74FC4685"/>
     <w:multiLevelType w:val="hybridMultilevel"/>
     <w:tmpl w:val="35209326"/>
@@ -6051,7 +8169,7 @@
       </w:pPr>
     </w:lvl>
   </w:abstractNum>
-  <w:abstractNum w:abstractNumId="16" w15:restartNumberingAfterBreak="0">
+  <w:abstractNum w:abstractNumId="18" w15:restartNumberingAfterBreak="0">
     <w:nsid w:val="78E25AFA"/>
     <w:multiLevelType w:val="hybridMultilevel"/>
     <w:tmpl w:val="05167FCA"/>
@@ -6164,7 +8282,7 @@
       </w:rPr>
     </w:lvl>
   </w:abstractNum>
-  <w:abstractNum w:abstractNumId="17" w15:restartNumberingAfterBreak="0">
+  <w:abstractNum w:abstractNumId="19" w15:restartNumberingAfterBreak="0">
     <w:nsid w:val="7AA15641"/>
     <w:multiLevelType w:val="hybridMultilevel"/>
     <w:tmpl w:val="65DAC722"/>
@@ -6278,28 +8396,28 @@
     </w:lvl>
   </w:abstractNum>
   <w:num w:numId="1">
-    <w:abstractNumId w:val="15"/>
+    <w:abstractNumId w:val="17"/>
   </w:num>
   <w:num w:numId="2">
-    <w:abstractNumId w:val="7"/>
+    <w:abstractNumId w:val="8"/>
   </w:num>
   <w:num w:numId="3">
     <w:abstractNumId w:val="1"/>
   </w:num>
   <w:num w:numId="4">
-    <w:abstractNumId w:val="17"/>
+    <w:abstractNumId w:val="19"/>
   </w:num>
   <w:num w:numId="5">
+    <w:abstractNumId w:val="14"/>
+  </w:num>
+  <w:num w:numId="6">
     <w:abstractNumId w:val="12"/>
   </w:num>
-  <w:num w:numId="6">
-    <w:abstractNumId w:val="11"/>
-  </w:num>
   <w:num w:numId="7">
-    <w:abstractNumId w:val="14"/>
+    <w:abstractNumId w:val="16"/>
   </w:num>
   <w:num w:numId="8">
-    <w:abstractNumId w:val="16"/>
+    <w:abstractNumId w:val="18"/>
   </w:num>
   <w:num w:numId="9">
     <w:abstractNumId w:val="2"/>
@@ -6308,7 +8426,7 @@
     <w:abstractNumId w:val="3"/>
   </w:num>
   <w:num w:numId="11">
-    <w:abstractNumId w:val="10"/>
+    <w:abstractNumId w:val="11"/>
   </w:num>
   <w:num w:numId="12">
     <w:abstractNumId w:val="5"/>
@@ -6317,19 +8435,25 @@
     <w:abstractNumId w:val="0"/>
   </w:num>
   <w:num w:numId="14">
-    <w:abstractNumId w:val="9"/>
+    <w:abstractNumId w:val="10"/>
   </w:num>
   <w:num w:numId="15">
     <w:abstractNumId w:val="6"/>
   </w:num>
   <w:num w:numId="16">
-    <w:abstractNumId w:val="8"/>
+    <w:abstractNumId w:val="9"/>
   </w:num>
   <w:num w:numId="17">
     <w:abstractNumId w:val="4"/>
   </w:num>
   <w:num w:numId="18">
+    <w:abstractNumId w:val="15"/>
+  </w:num>
+  <w:num w:numId="19">
     <w:abstractNumId w:val="13"/>
+  </w:num>
+  <w:num w:numId="20">
+    <w:abstractNumId w:val="7"/>
   </w:num>
 </w:numbering>
 </file>
@@ -6837,6 +8961,40 @@
       <w:szCs w:val="26"/>
     </w:rPr>
   </w:style>
+  <w:style w:type="character" w:styleId="Hyperlink">
+    <w:name w:val="Hyperlink"/>
+    <w:basedOn w:val="Fontepargpadro"/>
+    <w:uiPriority w:val="99"/>
+    <w:unhideWhenUsed/>
+    <w:rsid w:val="00585A42"/>
+    <w:rPr>
+      <w:color w:val="467886" w:themeColor="hyperlink"/>
+      <w:u w:val="single"/>
+    </w:rPr>
+  </w:style>
+  <w:style w:type="character" w:styleId="HiperlinkVisitado">
+    <w:name w:val="FollowedHyperlink"/>
+    <w:basedOn w:val="Fontepargpadro"/>
+    <w:uiPriority w:val="99"/>
+    <w:semiHidden/>
+    <w:unhideWhenUsed/>
+    <w:rsid w:val="00585A42"/>
+    <w:rPr>
+      <w:color w:val="96607D" w:themeColor="followedHyperlink"/>
+      <w:u w:val="single"/>
+    </w:rPr>
+  </w:style>
+  <w:style w:type="character" w:styleId="Forte">
+    <w:name w:val="Strong"/>
+    <w:basedOn w:val="Fontepargpadro"/>
+    <w:uiPriority w:val="22"/>
+    <w:qFormat/>
+    <w:rsid w:val="00643518"/>
+    <w:rPr>
+      <w:b/>
+      <w:bCs/>
+    </w:rPr>
+  </w:style>
 </w:styles>
 </file>
 

</xml_diff>